<commit_message>
Added backlog into report
</commit_message>
<xml_diff>
--- a/Agile Development Report/Joint Agile Development Report.docx
+++ b/Agile Development Report/Joint Agile Development Report.docx
@@ -135,23 +135,7 @@
           <w:rFonts w:ascii="Calibri" w:eastAsia="Calibri" w:hAnsi="Calibri" w:cs="Calibri"/>
           <w:sz w:val="28"/>
         </w:rPr>
-        <w:t xml:space="preserve">Joseph </w:t>
-      </w:r>
-      <w:proofErr w:type="spellStart"/>
-      <w:r>
-        <w:rPr>
-          <w:rFonts w:ascii="Calibri" w:eastAsia="Calibri" w:hAnsi="Calibri" w:cs="Calibri"/>
-          <w:sz w:val="28"/>
-        </w:rPr>
-        <w:t>Cauvy</w:t>
-      </w:r>
-      <w:proofErr w:type="spellEnd"/>
-      <w:r>
-        <w:rPr>
-          <w:rFonts w:ascii="Calibri" w:eastAsia="Calibri" w:hAnsi="Calibri" w:cs="Calibri"/>
-          <w:sz w:val="28"/>
-        </w:rPr>
-        <w:t xml:space="preserve">-Foster –   </w:t>
+        <w:t xml:space="preserve">Joseph Cauvy-Foster –   </w:t>
       </w:r>
     </w:p>
     <w:p>
@@ -537,6 +521,3753 @@
         </w:rPr>
         <w:t>In attempting to further practice simplicity the MVC pattern was adopted for the system, this makes it much easier to recognise what functionality happens where as its much more structured than the code without MVC. Since adapting the project to MVC it has become much easier to both code and follow.</w:t>
       </w:r>
+      <w:r>
+        <w:rPr>
+          <w:rFonts w:ascii="Calibri" w:eastAsia="Calibri" w:hAnsi="Calibri" w:cs="Calibri"/>
+          <w:sz w:val="28"/>
+        </w:rPr>
+        <w:t xml:space="preserve"> A further benefit </w:t>
+      </w:r>
+      <w:r>
+        <w:rPr>
+          <w:rFonts w:ascii="Calibri" w:eastAsia="Calibri" w:hAnsi="Calibri" w:cs="Calibri"/>
+          <w:sz w:val="28"/>
+        </w:rPr>
+        <w:t>is that it makes collaboration much easier as code feels more separated by its functionality/page</w:t>
+      </w:r>
+      <w:r>
+        <w:rPr>
+          <w:rFonts w:ascii="Calibri" w:eastAsia="Calibri" w:hAnsi="Calibri" w:cs="Calibri"/>
+          <w:sz w:val="28"/>
+        </w:rPr>
+        <w:t>.</w:t>
+      </w:r>
+    </w:p>
+    <w:p>
+      <w:pPr>
+        <w:jc w:val="center"/>
+        <w:rPr>
+          <w:rFonts w:ascii="Calibri" w:eastAsia="Calibri" w:hAnsi="Calibri" w:cs="Calibri"/>
+          <w:sz w:val="28"/>
+        </w:rPr>
+      </w:pPr>
+    </w:p>
+    <w:p>
+      <w:pPr>
+        <w:jc w:val="center"/>
+        <w:rPr>
+          <w:rFonts w:ascii="Calibri" w:eastAsia="Calibri" w:hAnsi="Calibri" w:cs="Calibri"/>
+          <w:sz w:val="28"/>
+        </w:rPr>
+      </w:pPr>
+    </w:p>
+    <w:p>
+      <w:pPr>
+        <w:jc w:val="center"/>
+        <w:rPr>
+          <w:rFonts w:ascii="Calibri" w:eastAsia="Calibri" w:hAnsi="Calibri" w:cs="Calibri"/>
+          <w:sz w:val="28"/>
+        </w:rPr>
+      </w:pPr>
+    </w:p>
+    <w:p>
+      <w:pPr>
+        <w:jc w:val="center"/>
+        <w:rPr>
+          <w:rFonts w:ascii="Calibri" w:eastAsia="Calibri" w:hAnsi="Calibri" w:cs="Calibri"/>
+          <w:sz w:val="28"/>
+        </w:rPr>
+      </w:pPr>
+    </w:p>
+    <w:p>
+      <w:pPr>
+        <w:jc w:val="center"/>
+        <w:rPr>
+          <w:rFonts w:ascii="Calibri" w:eastAsia="Calibri" w:hAnsi="Calibri" w:cs="Calibri"/>
+          <w:sz w:val="28"/>
+        </w:rPr>
+      </w:pPr>
+    </w:p>
+    <w:p>
+      <w:pPr>
+        <w:jc w:val="center"/>
+        <w:rPr>
+          <w:rFonts w:ascii="Calibri" w:eastAsia="Calibri" w:hAnsi="Calibri" w:cs="Calibri"/>
+          <w:sz w:val="28"/>
+        </w:rPr>
+      </w:pPr>
+    </w:p>
+    <w:p>
+      <w:pPr>
+        <w:jc w:val="center"/>
+        <w:rPr>
+          <w:rFonts w:ascii="Calibri" w:eastAsia="Calibri" w:hAnsi="Calibri" w:cs="Calibri"/>
+          <w:sz w:val="28"/>
+        </w:rPr>
+      </w:pPr>
+      <w:r>
+        <w:rPr>
+          <w:rFonts w:ascii="Calibri" w:eastAsia="Calibri" w:hAnsi="Calibri" w:cs="Calibri"/>
+          <w:b/>
+          <w:bCs/>
+          <w:sz w:val="28"/>
+          <w:u w:val="single"/>
+        </w:rPr>
+        <w:lastRenderedPageBreak/>
+        <w:t>Project Backlog</w:t>
+      </w:r>
+    </w:p>
+    <w:tbl>
+      <w:tblPr>
+        <w:tblW w:w="0" w:type="auto"/>
+        <w:tblInd w:w="108" w:type="dxa"/>
+        <w:tblCellMar>
+          <w:left w:w="10" w:type="dxa"/>
+          <w:right w:w="10" w:type="dxa"/>
+        </w:tblCellMar>
+        <w:tblLook w:val="0000" w:firstRow="0" w:lastRow="0" w:firstColumn="0" w:lastColumn="0" w:noHBand="0" w:noVBand="0"/>
+      </w:tblPr>
+      <w:tblGrid>
+        <w:gridCol w:w="1685"/>
+        <w:gridCol w:w="1957"/>
+        <w:gridCol w:w="2098"/>
+        <w:gridCol w:w="1701"/>
+        <w:gridCol w:w="1693"/>
+      </w:tblGrid>
+      <w:tr>
+        <w:tc>
+          <w:tcPr>
+            <w:tcW w:w="1927" w:type="dxa"/>
+            <w:tcBorders>
+              <w:top w:val="single" w:sz="4" w:space="0" w:color="666666"/>
+              <w:left w:val="single" w:sz="4" w:space="0" w:color="666666"/>
+              <w:bottom w:val="single" w:sz="4" w:space="0" w:color="666666"/>
+              <w:right w:val="single" w:sz="4" w:space="0" w:color="666666"/>
+            </w:tcBorders>
+            <w:shd w:val="clear" w:color="000000" w:fill="FFFFFF"/>
+            <w:tcMar>
+              <w:left w:w="108" w:type="dxa"/>
+              <w:right w:w="108" w:type="dxa"/>
+            </w:tcMar>
+            <w:vAlign w:val="center"/>
+          </w:tcPr>
+          <w:p>
+            <w:pPr>
+              <w:spacing w:after="0" w:line="240" w:lineRule="auto"/>
+              <w:rPr>
+                <w:rFonts w:ascii="Calibri" w:eastAsia="Calibri" w:hAnsi="Calibri" w:cs="Calibri"/>
+              </w:rPr>
+            </w:pPr>
+            <w:r>
+              <w:rPr>
+                <w:rFonts w:ascii="Calibri" w:eastAsia="Calibri" w:hAnsi="Calibri" w:cs="Calibri"/>
+                <w:sz w:val="18"/>
+              </w:rPr>
+              <w:t>User</w:t>
+            </w:r>
+          </w:p>
+        </w:tc>
+        <w:tc>
+          <w:tcPr>
+            <w:tcW w:w="2194" w:type="dxa"/>
+            <w:tcBorders>
+              <w:top w:val="single" w:sz="4" w:space="0" w:color="666666"/>
+              <w:left w:val="single" w:sz="4" w:space="0" w:color="666666"/>
+              <w:bottom w:val="single" w:sz="4" w:space="0" w:color="666666"/>
+              <w:right w:val="single" w:sz="4" w:space="0" w:color="666666"/>
+            </w:tcBorders>
+            <w:shd w:val="clear" w:color="000000" w:fill="FFFFFF"/>
+            <w:tcMar>
+              <w:left w:w="108" w:type="dxa"/>
+              <w:right w:w="108" w:type="dxa"/>
+            </w:tcMar>
+            <w:vAlign w:val="center"/>
+          </w:tcPr>
+          <w:p>
+            <w:pPr>
+              <w:spacing w:after="0" w:line="240" w:lineRule="auto"/>
+              <w:rPr>
+                <w:rFonts w:ascii="Calibri" w:eastAsia="Calibri" w:hAnsi="Calibri" w:cs="Calibri"/>
+              </w:rPr>
+            </w:pPr>
+            <w:r>
+              <w:rPr>
+                <w:rFonts w:ascii="Calibri" w:eastAsia="Calibri" w:hAnsi="Calibri" w:cs="Calibri"/>
+                <w:sz w:val="18"/>
+              </w:rPr>
+              <w:t>Functionality</w:t>
+            </w:r>
+          </w:p>
+        </w:tc>
+        <w:tc>
+          <w:tcPr>
+            <w:tcW w:w="2194" w:type="dxa"/>
+            <w:tcBorders>
+              <w:top w:val="single" w:sz="4" w:space="0" w:color="666666"/>
+              <w:left w:val="single" w:sz="4" w:space="0" w:color="666666"/>
+              <w:bottom w:val="single" w:sz="4" w:space="0" w:color="666666"/>
+              <w:right w:val="single" w:sz="4" w:space="0" w:color="666666"/>
+            </w:tcBorders>
+            <w:shd w:val="clear" w:color="000000" w:fill="FFFFFF"/>
+            <w:tcMar>
+              <w:left w:w="108" w:type="dxa"/>
+              <w:right w:w="108" w:type="dxa"/>
+            </w:tcMar>
+            <w:vAlign w:val="center"/>
+          </w:tcPr>
+          <w:p>
+            <w:pPr>
+              <w:spacing w:after="0" w:line="240" w:lineRule="auto"/>
+              <w:rPr>
+                <w:rFonts w:ascii="Calibri" w:eastAsia="Calibri" w:hAnsi="Calibri" w:cs="Calibri"/>
+              </w:rPr>
+            </w:pPr>
+            <w:r>
+              <w:rPr>
+                <w:rFonts w:ascii="Calibri" w:eastAsia="Calibri" w:hAnsi="Calibri" w:cs="Calibri"/>
+                <w:sz w:val="18"/>
+              </w:rPr>
+              <w:t>Reason for Functionality</w:t>
+            </w:r>
+          </w:p>
+        </w:tc>
+        <w:tc>
+          <w:tcPr>
+            <w:tcW w:w="1960" w:type="dxa"/>
+            <w:tcBorders>
+              <w:top w:val="single" w:sz="4" w:space="0" w:color="666666"/>
+              <w:left w:val="single" w:sz="4" w:space="0" w:color="666666"/>
+              <w:bottom w:val="single" w:sz="4" w:space="0" w:color="666666"/>
+              <w:right w:val="single" w:sz="4" w:space="0" w:color="666666"/>
+            </w:tcBorders>
+            <w:shd w:val="clear" w:color="000000" w:fill="FFFFFF"/>
+            <w:tcMar>
+              <w:left w:w="108" w:type="dxa"/>
+              <w:right w:w="108" w:type="dxa"/>
+            </w:tcMar>
+            <w:vAlign w:val="center"/>
+          </w:tcPr>
+          <w:p>
+            <w:pPr>
+              <w:spacing w:after="0" w:line="240" w:lineRule="auto"/>
+              <w:rPr>
+                <w:rFonts w:ascii="Calibri" w:eastAsia="Calibri" w:hAnsi="Calibri" w:cs="Calibri"/>
+              </w:rPr>
+            </w:pPr>
+            <w:r>
+              <w:rPr>
+                <w:rFonts w:ascii="Calibri" w:eastAsia="Calibri" w:hAnsi="Calibri" w:cs="Calibri"/>
+                <w:sz w:val="18"/>
+              </w:rPr>
+              <w:t>Priority</w:t>
+            </w:r>
+          </w:p>
+        </w:tc>
+        <w:tc>
+          <w:tcPr>
+            <w:tcW w:w="1947" w:type="dxa"/>
+            <w:tcBorders>
+              <w:top w:val="single" w:sz="4" w:space="0" w:color="666666"/>
+              <w:left w:val="single" w:sz="4" w:space="0" w:color="666666"/>
+              <w:bottom w:val="single" w:sz="4" w:space="0" w:color="666666"/>
+              <w:right w:val="single" w:sz="4" w:space="0" w:color="666666"/>
+            </w:tcBorders>
+            <w:shd w:val="clear" w:color="000000" w:fill="FFFFFF"/>
+            <w:tcMar>
+              <w:left w:w="108" w:type="dxa"/>
+              <w:right w:w="108" w:type="dxa"/>
+            </w:tcMar>
+            <w:vAlign w:val="center"/>
+          </w:tcPr>
+          <w:p>
+            <w:pPr>
+              <w:spacing w:after="0" w:line="240" w:lineRule="auto"/>
+              <w:rPr>
+                <w:rFonts w:ascii="Calibri" w:eastAsia="Calibri" w:hAnsi="Calibri" w:cs="Calibri"/>
+              </w:rPr>
+            </w:pPr>
+            <w:r>
+              <w:rPr>
+                <w:rFonts w:ascii="Calibri" w:eastAsia="Calibri" w:hAnsi="Calibri" w:cs="Calibri"/>
+                <w:sz w:val="18"/>
+              </w:rPr>
+              <w:t>Status</w:t>
+            </w:r>
+          </w:p>
+        </w:tc>
+      </w:tr>
+      <w:tr>
+        <w:tc>
+          <w:tcPr>
+            <w:tcW w:w="1927" w:type="dxa"/>
+            <w:tcBorders>
+              <w:top w:val="single" w:sz="4" w:space="0" w:color="666666"/>
+              <w:left w:val="single" w:sz="4" w:space="0" w:color="666666"/>
+              <w:bottom w:val="single" w:sz="4" w:space="0" w:color="666666"/>
+              <w:right w:val="single" w:sz="4" w:space="0" w:color="666666"/>
+            </w:tcBorders>
+            <w:shd w:val="clear" w:color="000000" w:fill="FFFFFF"/>
+            <w:tcMar>
+              <w:left w:w="108" w:type="dxa"/>
+              <w:right w:w="108" w:type="dxa"/>
+            </w:tcMar>
+            <w:vAlign w:val="center"/>
+          </w:tcPr>
+          <w:p>
+            <w:pPr>
+              <w:spacing w:after="0" w:line="240" w:lineRule="auto"/>
+              <w:rPr>
+                <w:rFonts w:ascii="Calibri" w:eastAsia="Calibri" w:hAnsi="Calibri" w:cs="Calibri"/>
+              </w:rPr>
+            </w:pPr>
+            <w:r>
+              <w:rPr>
+                <w:rFonts w:ascii="Calibri" w:eastAsia="Calibri" w:hAnsi="Calibri" w:cs="Calibri"/>
+                <w:sz w:val="18"/>
+              </w:rPr>
+              <w:t>Booking Staff</w:t>
+            </w:r>
+          </w:p>
+        </w:tc>
+        <w:tc>
+          <w:tcPr>
+            <w:tcW w:w="2194" w:type="dxa"/>
+            <w:tcBorders>
+              <w:top w:val="single" w:sz="4" w:space="0" w:color="666666"/>
+              <w:left w:val="single" w:sz="4" w:space="0" w:color="666666"/>
+              <w:bottom w:val="single" w:sz="4" w:space="0" w:color="666666"/>
+              <w:right w:val="single" w:sz="4" w:space="0" w:color="666666"/>
+            </w:tcBorders>
+            <w:shd w:val="clear" w:color="000000" w:fill="FFFFFF"/>
+            <w:tcMar>
+              <w:left w:w="108" w:type="dxa"/>
+              <w:right w:w="108" w:type="dxa"/>
+            </w:tcMar>
+            <w:vAlign w:val="center"/>
+          </w:tcPr>
+          <w:p>
+            <w:pPr>
+              <w:spacing w:after="0" w:line="240" w:lineRule="auto"/>
+              <w:rPr>
+                <w:rFonts w:ascii="Calibri" w:eastAsia="Calibri" w:hAnsi="Calibri" w:cs="Calibri"/>
+              </w:rPr>
+            </w:pPr>
+            <w:r>
+              <w:rPr>
+                <w:rFonts w:ascii="Calibri" w:eastAsia="Calibri" w:hAnsi="Calibri" w:cs="Calibri"/>
+                <w:sz w:val="18"/>
+              </w:rPr>
+              <w:t>Login</w:t>
+            </w:r>
+          </w:p>
+        </w:tc>
+        <w:tc>
+          <w:tcPr>
+            <w:tcW w:w="2194" w:type="dxa"/>
+            <w:tcBorders>
+              <w:top w:val="single" w:sz="4" w:space="0" w:color="666666"/>
+              <w:left w:val="single" w:sz="4" w:space="0" w:color="666666"/>
+              <w:bottom w:val="single" w:sz="4" w:space="0" w:color="666666"/>
+              <w:right w:val="single" w:sz="4" w:space="0" w:color="666666"/>
+            </w:tcBorders>
+            <w:shd w:val="clear" w:color="000000" w:fill="FFFFFF"/>
+            <w:tcMar>
+              <w:left w:w="108" w:type="dxa"/>
+              <w:right w:w="108" w:type="dxa"/>
+            </w:tcMar>
+            <w:vAlign w:val="center"/>
+          </w:tcPr>
+          <w:p>
+            <w:pPr>
+              <w:spacing w:after="0" w:line="240" w:lineRule="auto"/>
+              <w:rPr>
+                <w:rFonts w:ascii="Calibri" w:eastAsia="Calibri" w:hAnsi="Calibri" w:cs="Calibri"/>
+              </w:rPr>
+            </w:pPr>
+            <w:r>
+              <w:rPr>
+                <w:rFonts w:ascii="Calibri" w:eastAsia="Calibri" w:hAnsi="Calibri" w:cs="Calibri"/>
+                <w:sz w:val="18"/>
+              </w:rPr>
+              <w:t>To allow the software to identify who is operating it</w:t>
+            </w:r>
+          </w:p>
+        </w:tc>
+        <w:tc>
+          <w:tcPr>
+            <w:tcW w:w="1960" w:type="dxa"/>
+            <w:tcBorders>
+              <w:top w:val="single" w:sz="4" w:space="0" w:color="666666"/>
+              <w:left w:val="single" w:sz="4" w:space="0" w:color="666666"/>
+              <w:bottom w:val="single" w:sz="4" w:space="0" w:color="666666"/>
+              <w:right w:val="single" w:sz="4" w:space="0" w:color="666666"/>
+            </w:tcBorders>
+            <w:shd w:val="clear" w:color="000000" w:fill="FFFFFF"/>
+            <w:tcMar>
+              <w:left w:w="108" w:type="dxa"/>
+              <w:right w:w="108" w:type="dxa"/>
+            </w:tcMar>
+            <w:vAlign w:val="center"/>
+          </w:tcPr>
+          <w:p>
+            <w:pPr>
+              <w:spacing w:after="0" w:line="240" w:lineRule="auto"/>
+              <w:rPr>
+                <w:rFonts w:ascii="Calibri" w:eastAsia="Calibri" w:hAnsi="Calibri" w:cs="Calibri"/>
+              </w:rPr>
+            </w:pPr>
+            <w:r>
+              <w:rPr>
+                <w:rFonts w:ascii="Calibri" w:eastAsia="Calibri" w:hAnsi="Calibri" w:cs="Calibri"/>
+                <w:sz w:val="18"/>
+              </w:rPr>
+              <w:t>Very High</w:t>
+            </w:r>
+          </w:p>
+        </w:tc>
+        <w:tc>
+          <w:tcPr>
+            <w:tcW w:w="1947" w:type="dxa"/>
+            <w:tcBorders>
+              <w:top w:val="single" w:sz="4" w:space="0" w:color="666666"/>
+              <w:left w:val="single" w:sz="4" w:space="0" w:color="666666"/>
+              <w:bottom w:val="single" w:sz="4" w:space="0" w:color="666666"/>
+              <w:right w:val="single" w:sz="4" w:space="0" w:color="666666"/>
+            </w:tcBorders>
+            <w:shd w:val="clear" w:color="000000" w:fill="FFFFFF"/>
+            <w:tcMar>
+              <w:left w:w="108" w:type="dxa"/>
+              <w:right w:w="108" w:type="dxa"/>
+            </w:tcMar>
+            <w:vAlign w:val="center"/>
+          </w:tcPr>
+          <w:p>
+            <w:pPr>
+              <w:spacing w:after="0" w:line="240" w:lineRule="auto"/>
+              <w:rPr>
+                <w:rFonts w:ascii="Calibri" w:eastAsia="Calibri" w:hAnsi="Calibri" w:cs="Calibri"/>
+              </w:rPr>
+            </w:pPr>
+            <w:r>
+              <w:rPr>
+                <w:rFonts w:ascii="Calibri" w:eastAsia="Calibri" w:hAnsi="Calibri" w:cs="Calibri"/>
+                <w:sz w:val="18"/>
+                <w:szCs w:val="18"/>
+              </w:rPr>
+              <w:t>Done</w:t>
+            </w:r>
+          </w:p>
+        </w:tc>
+      </w:tr>
+      <w:tr>
+        <w:tc>
+          <w:tcPr>
+            <w:tcW w:w="1927" w:type="dxa"/>
+            <w:tcBorders>
+              <w:top w:val="single" w:sz="4" w:space="0" w:color="666666"/>
+              <w:left w:val="single" w:sz="4" w:space="0" w:color="666666"/>
+              <w:bottom w:val="single" w:sz="4" w:space="0" w:color="666666"/>
+              <w:right w:val="single" w:sz="4" w:space="0" w:color="666666"/>
+            </w:tcBorders>
+            <w:shd w:val="clear" w:color="000000" w:fill="FFFFFF"/>
+            <w:tcMar>
+              <w:left w:w="108" w:type="dxa"/>
+              <w:right w:w="108" w:type="dxa"/>
+            </w:tcMar>
+            <w:vAlign w:val="center"/>
+          </w:tcPr>
+          <w:p>
+            <w:pPr>
+              <w:spacing w:after="0" w:line="240" w:lineRule="auto"/>
+              <w:rPr>
+                <w:rFonts w:ascii="Calibri" w:eastAsia="Calibri" w:hAnsi="Calibri" w:cs="Calibri"/>
+              </w:rPr>
+            </w:pPr>
+            <w:r>
+              <w:rPr>
+                <w:rFonts w:ascii="Calibri" w:eastAsia="Calibri" w:hAnsi="Calibri" w:cs="Calibri"/>
+                <w:sz w:val="18"/>
+              </w:rPr>
+              <w:t>Booking Staff</w:t>
+            </w:r>
+          </w:p>
+        </w:tc>
+        <w:tc>
+          <w:tcPr>
+            <w:tcW w:w="2194" w:type="dxa"/>
+            <w:tcBorders>
+              <w:top w:val="single" w:sz="4" w:space="0" w:color="666666"/>
+              <w:left w:val="single" w:sz="4" w:space="0" w:color="666666"/>
+              <w:bottom w:val="single" w:sz="4" w:space="0" w:color="666666"/>
+              <w:right w:val="single" w:sz="4" w:space="0" w:color="666666"/>
+            </w:tcBorders>
+            <w:shd w:val="clear" w:color="000000" w:fill="FFFFFF"/>
+            <w:tcMar>
+              <w:left w:w="108" w:type="dxa"/>
+              <w:right w:w="108" w:type="dxa"/>
+            </w:tcMar>
+            <w:vAlign w:val="center"/>
+          </w:tcPr>
+          <w:p>
+            <w:pPr>
+              <w:spacing w:after="0" w:line="240" w:lineRule="auto"/>
+              <w:rPr>
+                <w:rFonts w:ascii="Calibri" w:eastAsia="Calibri" w:hAnsi="Calibri" w:cs="Calibri"/>
+              </w:rPr>
+            </w:pPr>
+            <w:r>
+              <w:rPr>
+                <w:rFonts w:ascii="Calibri" w:eastAsia="Calibri" w:hAnsi="Calibri" w:cs="Calibri"/>
+                <w:sz w:val="18"/>
+              </w:rPr>
+              <w:t>To view screenings at a given cinema</w:t>
+            </w:r>
+          </w:p>
+        </w:tc>
+        <w:tc>
+          <w:tcPr>
+            <w:tcW w:w="2194" w:type="dxa"/>
+            <w:tcBorders>
+              <w:top w:val="single" w:sz="4" w:space="0" w:color="666666"/>
+              <w:left w:val="single" w:sz="4" w:space="0" w:color="666666"/>
+              <w:bottom w:val="single" w:sz="4" w:space="0" w:color="666666"/>
+              <w:right w:val="single" w:sz="4" w:space="0" w:color="666666"/>
+            </w:tcBorders>
+            <w:shd w:val="clear" w:color="000000" w:fill="FFFFFF"/>
+            <w:tcMar>
+              <w:left w:w="108" w:type="dxa"/>
+              <w:right w:w="108" w:type="dxa"/>
+            </w:tcMar>
+            <w:vAlign w:val="center"/>
+          </w:tcPr>
+          <w:p>
+            <w:pPr>
+              <w:spacing w:after="0" w:line="240" w:lineRule="auto"/>
+              <w:rPr>
+                <w:rFonts w:ascii="Calibri" w:eastAsia="Calibri" w:hAnsi="Calibri" w:cs="Calibri"/>
+              </w:rPr>
+            </w:pPr>
+            <w:r>
+              <w:rPr>
+                <w:rFonts w:ascii="Calibri" w:eastAsia="Calibri" w:hAnsi="Calibri" w:cs="Calibri"/>
+                <w:sz w:val="18"/>
+              </w:rPr>
+              <w:t>To identify what screenings are on so they know what to book or give customers details of screenings at other cinemas</w:t>
+            </w:r>
+          </w:p>
+        </w:tc>
+        <w:tc>
+          <w:tcPr>
+            <w:tcW w:w="1960" w:type="dxa"/>
+            <w:tcBorders>
+              <w:top w:val="single" w:sz="4" w:space="0" w:color="666666"/>
+              <w:left w:val="single" w:sz="4" w:space="0" w:color="666666"/>
+              <w:bottom w:val="single" w:sz="4" w:space="0" w:color="666666"/>
+              <w:right w:val="single" w:sz="4" w:space="0" w:color="666666"/>
+            </w:tcBorders>
+            <w:shd w:val="clear" w:color="000000" w:fill="FFFFFF"/>
+            <w:tcMar>
+              <w:left w:w="108" w:type="dxa"/>
+              <w:right w:w="108" w:type="dxa"/>
+            </w:tcMar>
+            <w:vAlign w:val="center"/>
+          </w:tcPr>
+          <w:p>
+            <w:pPr>
+              <w:spacing w:after="0" w:line="240" w:lineRule="auto"/>
+              <w:rPr>
+                <w:rFonts w:ascii="Calibri" w:eastAsia="Calibri" w:hAnsi="Calibri" w:cs="Calibri"/>
+              </w:rPr>
+            </w:pPr>
+            <w:r>
+              <w:rPr>
+                <w:rFonts w:ascii="Calibri" w:eastAsia="Calibri" w:hAnsi="Calibri" w:cs="Calibri"/>
+                <w:sz w:val="18"/>
+              </w:rPr>
+              <w:t>High</w:t>
+            </w:r>
+          </w:p>
+        </w:tc>
+        <w:tc>
+          <w:tcPr>
+            <w:tcW w:w="1947" w:type="dxa"/>
+            <w:tcBorders>
+              <w:top w:val="single" w:sz="4" w:space="0" w:color="666666"/>
+              <w:left w:val="single" w:sz="4" w:space="0" w:color="666666"/>
+              <w:bottom w:val="single" w:sz="4" w:space="0" w:color="666666"/>
+              <w:right w:val="single" w:sz="4" w:space="0" w:color="666666"/>
+            </w:tcBorders>
+            <w:shd w:val="clear" w:color="000000" w:fill="FFFFFF"/>
+            <w:tcMar>
+              <w:left w:w="108" w:type="dxa"/>
+              <w:right w:w="108" w:type="dxa"/>
+            </w:tcMar>
+            <w:vAlign w:val="center"/>
+          </w:tcPr>
+          <w:p>
+            <w:pPr>
+              <w:spacing w:after="0" w:line="240" w:lineRule="auto"/>
+              <w:rPr>
+                <w:rFonts w:ascii="Calibri" w:eastAsia="Calibri" w:hAnsi="Calibri" w:cs="Calibri"/>
+              </w:rPr>
+            </w:pPr>
+            <w:r>
+              <w:rPr>
+                <w:rFonts w:ascii="Calibri" w:eastAsia="Calibri" w:hAnsi="Calibri" w:cs="Calibri"/>
+                <w:sz w:val="18"/>
+                <w:szCs w:val="18"/>
+              </w:rPr>
+              <w:t>Done</w:t>
+            </w:r>
+          </w:p>
+        </w:tc>
+      </w:tr>
+      <w:tr>
+        <w:tc>
+          <w:tcPr>
+            <w:tcW w:w="1927" w:type="dxa"/>
+            <w:tcBorders>
+              <w:top w:val="single" w:sz="4" w:space="0" w:color="666666"/>
+              <w:left w:val="single" w:sz="4" w:space="0" w:color="666666"/>
+              <w:bottom w:val="single" w:sz="4" w:space="0" w:color="666666"/>
+              <w:right w:val="single" w:sz="4" w:space="0" w:color="666666"/>
+            </w:tcBorders>
+            <w:shd w:val="clear" w:color="000000" w:fill="FFFFFF"/>
+            <w:tcMar>
+              <w:left w:w="108" w:type="dxa"/>
+              <w:right w:w="108" w:type="dxa"/>
+            </w:tcMar>
+            <w:vAlign w:val="center"/>
+          </w:tcPr>
+          <w:p>
+            <w:pPr>
+              <w:spacing w:after="0" w:line="240" w:lineRule="auto"/>
+              <w:rPr>
+                <w:rFonts w:ascii="Calibri" w:eastAsia="Calibri" w:hAnsi="Calibri" w:cs="Calibri"/>
+              </w:rPr>
+            </w:pPr>
+            <w:r>
+              <w:rPr>
+                <w:rFonts w:ascii="Calibri" w:eastAsia="Calibri" w:hAnsi="Calibri" w:cs="Calibri"/>
+                <w:sz w:val="18"/>
+              </w:rPr>
+              <w:t>Booking Staff</w:t>
+            </w:r>
+          </w:p>
+        </w:tc>
+        <w:tc>
+          <w:tcPr>
+            <w:tcW w:w="2194" w:type="dxa"/>
+            <w:tcBorders>
+              <w:top w:val="single" w:sz="4" w:space="0" w:color="666666"/>
+              <w:left w:val="single" w:sz="4" w:space="0" w:color="666666"/>
+              <w:bottom w:val="single" w:sz="4" w:space="0" w:color="666666"/>
+              <w:right w:val="single" w:sz="4" w:space="0" w:color="666666"/>
+            </w:tcBorders>
+            <w:shd w:val="clear" w:color="000000" w:fill="FFFFFF"/>
+            <w:tcMar>
+              <w:left w:w="108" w:type="dxa"/>
+              <w:right w:w="108" w:type="dxa"/>
+            </w:tcMar>
+            <w:vAlign w:val="center"/>
+          </w:tcPr>
+          <w:p>
+            <w:pPr>
+              <w:spacing w:after="0" w:line="240" w:lineRule="auto"/>
+              <w:rPr>
+                <w:rFonts w:ascii="Calibri" w:eastAsia="Calibri" w:hAnsi="Calibri" w:cs="Calibri"/>
+              </w:rPr>
+            </w:pPr>
+            <w:r>
+              <w:rPr>
+                <w:rFonts w:ascii="Calibri" w:eastAsia="Calibri" w:hAnsi="Calibri" w:cs="Calibri"/>
+                <w:sz w:val="18"/>
+              </w:rPr>
+              <w:t>To create a booking for a screening</w:t>
+            </w:r>
+          </w:p>
+        </w:tc>
+        <w:tc>
+          <w:tcPr>
+            <w:tcW w:w="2194" w:type="dxa"/>
+            <w:tcBorders>
+              <w:top w:val="single" w:sz="4" w:space="0" w:color="666666"/>
+              <w:left w:val="single" w:sz="4" w:space="0" w:color="666666"/>
+              <w:bottom w:val="single" w:sz="4" w:space="0" w:color="666666"/>
+              <w:right w:val="single" w:sz="4" w:space="0" w:color="666666"/>
+            </w:tcBorders>
+            <w:shd w:val="clear" w:color="000000" w:fill="FFFFFF"/>
+            <w:tcMar>
+              <w:left w:w="108" w:type="dxa"/>
+              <w:right w:w="108" w:type="dxa"/>
+            </w:tcMar>
+            <w:vAlign w:val="center"/>
+          </w:tcPr>
+          <w:p>
+            <w:pPr>
+              <w:spacing w:after="0" w:line="240" w:lineRule="auto"/>
+              <w:rPr>
+                <w:rFonts w:ascii="Calibri" w:eastAsia="Calibri" w:hAnsi="Calibri" w:cs="Calibri"/>
+              </w:rPr>
+            </w:pPr>
+            <w:r>
+              <w:rPr>
+                <w:rFonts w:ascii="Calibri" w:eastAsia="Calibri" w:hAnsi="Calibri" w:cs="Calibri"/>
+                <w:sz w:val="18"/>
+              </w:rPr>
+              <w:t>So staff can book tickets for cinema customers</w:t>
+            </w:r>
+          </w:p>
+        </w:tc>
+        <w:tc>
+          <w:tcPr>
+            <w:tcW w:w="1960" w:type="dxa"/>
+            <w:tcBorders>
+              <w:top w:val="single" w:sz="4" w:space="0" w:color="666666"/>
+              <w:left w:val="single" w:sz="4" w:space="0" w:color="666666"/>
+              <w:bottom w:val="single" w:sz="4" w:space="0" w:color="666666"/>
+              <w:right w:val="single" w:sz="4" w:space="0" w:color="666666"/>
+            </w:tcBorders>
+            <w:shd w:val="clear" w:color="000000" w:fill="FFFFFF"/>
+            <w:tcMar>
+              <w:left w:w="108" w:type="dxa"/>
+              <w:right w:w="108" w:type="dxa"/>
+            </w:tcMar>
+            <w:vAlign w:val="center"/>
+          </w:tcPr>
+          <w:p>
+            <w:pPr>
+              <w:spacing w:after="0" w:line="240" w:lineRule="auto"/>
+              <w:rPr>
+                <w:rFonts w:ascii="Calibri" w:eastAsia="Calibri" w:hAnsi="Calibri" w:cs="Calibri"/>
+              </w:rPr>
+            </w:pPr>
+            <w:r>
+              <w:rPr>
+                <w:rFonts w:ascii="Calibri" w:eastAsia="Calibri" w:hAnsi="Calibri" w:cs="Calibri"/>
+                <w:sz w:val="18"/>
+              </w:rPr>
+              <w:t>Very High</w:t>
+            </w:r>
+          </w:p>
+        </w:tc>
+        <w:tc>
+          <w:tcPr>
+            <w:tcW w:w="1947" w:type="dxa"/>
+            <w:tcBorders>
+              <w:top w:val="single" w:sz="4" w:space="0" w:color="666666"/>
+              <w:left w:val="single" w:sz="4" w:space="0" w:color="666666"/>
+              <w:bottom w:val="single" w:sz="4" w:space="0" w:color="666666"/>
+              <w:right w:val="single" w:sz="4" w:space="0" w:color="666666"/>
+            </w:tcBorders>
+            <w:shd w:val="clear" w:color="000000" w:fill="FFFFFF"/>
+            <w:tcMar>
+              <w:left w:w="108" w:type="dxa"/>
+              <w:right w:w="108" w:type="dxa"/>
+            </w:tcMar>
+            <w:vAlign w:val="center"/>
+          </w:tcPr>
+          <w:p>
+            <w:pPr>
+              <w:spacing w:after="0" w:line="240" w:lineRule="auto"/>
+              <w:rPr>
+                <w:rFonts w:ascii="Calibri" w:eastAsia="Calibri" w:hAnsi="Calibri" w:cs="Calibri"/>
+              </w:rPr>
+            </w:pPr>
+            <w:r>
+              <w:rPr>
+                <w:rFonts w:ascii="Calibri" w:eastAsia="Calibri" w:hAnsi="Calibri" w:cs="Calibri"/>
+                <w:sz w:val="18"/>
+                <w:szCs w:val="18"/>
+              </w:rPr>
+              <w:t>Done</w:t>
+            </w:r>
+          </w:p>
+        </w:tc>
+      </w:tr>
+      <w:tr>
+        <w:tc>
+          <w:tcPr>
+            <w:tcW w:w="1927" w:type="dxa"/>
+            <w:tcBorders>
+              <w:top w:val="single" w:sz="4" w:space="0" w:color="666666"/>
+              <w:left w:val="single" w:sz="4" w:space="0" w:color="666666"/>
+              <w:bottom w:val="single" w:sz="4" w:space="0" w:color="666666"/>
+              <w:right w:val="single" w:sz="4" w:space="0" w:color="666666"/>
+            </w:tcBorders>
+            <w:shd w:val="clear" w:color="000000" w:fill="FFFFFF"/>
+            <w:tcMar>
+              <w:left w:w="108" w:type="dxa"/>
+              <w:right w:w="108" w:type="dxa"/>
+            </w:tcMar>
+            <w:vAlign w:val="center"/>
+          </w:tcPr>
+          <w:p>
+            <w:pPr>
+              <w:spacing w:after="0" w:line="240" w:lineRule="auto"/>
+              <w:rPr>
+                <w:rFonts w:ascii="Calibri" w:eastAsia="Calibri" w:hAnsi="Calibri" w:cs="Calibri"/>
+              </w:rPr>
+            </w:pPr>
+            <w:r>
+              <w:rPr>
+                <w:rFonts w:ascii="Calibri" w:eastAsia="Calibri" w:hAnsi="Calibri" w:cs="Calibri"/>
+                <w:sz w:val="18"/>
+              </w:rPr>
+              <w:t>Booking Staff</w:t>
+            </w:r>
+          </w:p>
+        </w:tc>
+        <w:tc>
+          <w:tcPr>
+            <w:tcW w:w="2194" w:type="dxa"/>
+            <w:tcBorders>
+              <w:top w:val="single" w:sz="4" w:space="0" w:color="666666"/>
+              <w:left w:val="single" w:sz="4" w:space="0" w:color="666666"/>
+              <w:bottom w:val="single" w:sz="4" w:space="0" w:color="666666"/>
+              <w:right w:val="single" w:sz="4" w:space="0" w:color="666666"/>
+            </w:tcBorders>
+            <w:shd w:val="clear" w:color="000000" w:fill="FFFFFF"/>
+            <w:tcMar>
+              <w:left w:w="108" w:type="dxa"/>
+              <w:right w:w="108" w:type="dxa"/>
+            </w:tcMar>
+            <w:vAlign w:val="center"/>
+          </w:tcPr>
+          <w:p>
+            <w:pPr>
+              <w:spacing w:after="0" w:line="240" w:lineRule="auto"/>
+              <w:rPr>
+                <w:rFonts w:ascii="Calibri" w:eastAsia="Calibri" w:hAnsi="Calibri" w:cs="Calibri"/>
+              </w:rPr>
+            </w:pPr>
+            <w:r>
+              <w:rPr>
+                <w:rFonts w:ascii="Calibri" w:eastAsia="Calibri" w:hAnsi="Calibri" w:cs="Calibri"/>
+                <w:sz w:val="18"/>
+              </w:rPr>
+              <w:t>To cancel bookings</w:t>
+            </w:r>
+          </w:p>
+        </w:tc>
+        <w:tc>
+          <w:tcPr>
+            <w:tcW w:w="2194" w:type="dxa"/>
+            <w:tcBorders>
+              <w:top w:val="single" w:sz="4" w:space="0" w:color="666666"/>
+              <w:left w:val="single" w:sz="4" w:space="0" w:color="666666"/>
+              <w:bottom w:val="single" w:sz="4" w:space="0" w:color="666666"/>
+              <w:right w:val="single" w:sz="4" w:space="0" w:color="666666"/>
+            </w:tcBorders>
+            <w:shd w:val="clear" w:color="000000" w:fill="FFFFFF"/>
+            <w:tcMar>
+              <w:left w:w="108" w:type="dxa"/>
+              <w:right w:w="108" w:type="dxa"/>
+            </w:tcMar>
+            <w:vAlign w:val="center"/>
+          </w:tcPr>
+          <w:p>
+            <w:pPr>
+              <w:spacing w:after="0" w:line="240" w:lineRule="auto"/>
+              <w:rPr>
+                <w:rFonts w:ascii="Calibri" w:eastAsia="Calibri" w:hAnsi="Calibri" w:cs="Calibri"/>
+              </w:rPr>
+            </w:pPr>
+            <w:r>
+              <w:rPr>
+                <w:rFonts w:ascii="Calibri" w:eastAsia="Calibri" w:hAnsi="Calibri" w:cs="Calibri"/>
+                <w:sz w:val="18"/>
+              </w:rPr>
+              <w:t>So staff can cancel unwanted bookings for customers</w:t>
+            </w:r>
+          </w:p>
+        </w:tc>
+        <w:tc>
+          <w:tcPr>
+            <w:tcW w:w="1960" w:type="dxa"/>
+            <w:tcBorders>
+              <w:top w:val="single" w:sz="4" w:space="0" w:color="666666"/>
+              <w:left w:val="single" w:sz="4" w:space="0" w:color="666666"/>
+              <w:bottom w:val="single" w:sz="4" w:space="0" w:color="666666"/>
+              <w:right w:val="single" w:sz="4" w:space="0" w:color="666666"/>
+            </w:tcBorders>
+            <w:shd w:val="clear" w:color="000000" w:fill="FFFFFF"/>
+            <w:tcMar>
+              <w:left w:w="108" w:type="dxa"/>
+              <w:right w:w="108" w:type="dxa"/>
+            </w:tcMar>
+            <w:vAlign w:val="center"/>
+          </w:tcPr>
+          <w:p>
+            <w:pPr>
+              <w:spacing w:after="0" w:line="240" w:lineRule="auto"/>
+              <w:rPr>
+                <w:rFonts w:ascii="Calibri" w:eastAsia="Calibri" w:hAnsi="Calibri" w:cs="Calibri"/>
+              </w:rPr>
+            </w:pPr>
+            <w:r>
+              <w:rPr>
+                <w:rFonts w:ascii="Calibri" w:eastAsia="Calibri" w:hAnsi="Calibri" w:cs="Calibri"/>
+                <w:sz w:val="18"/>
+              </w:rPr>
+              <w:t>Very High</w:t>
+            </w:r>
+          </w:p>
+        </w:tc>
+        <w:tc>
+          <w:tcPr>
+            <w:tcW w:w="1947" w:type="dxa"/>
+            <w:tcBorders>
+              <w:top w:val="single" w:sz="4" w:space="0" w:color="666666"/>
+              <w:left w:val="single" w:sz="4" w:space="0" w:color="666666"/>
+              <w:bottom w:val="single" w:sz="4" w:space="0" w:color="666666"/>
+              <w:right w:val="single" w:sz="4" w:space="0" w:color="666666"/>
+            </w:tcBorders>
+            <w:shd w:val="clear" w:color="000000" w:fill="FFFFFF"/>
+            <w:tcMar>
+              <w:left w:w="108" w:type="dxa"/>
+              <w:right w:w="108" w:type="dxa"/>
+            </w:tcMar>
+            <w:vAlign w:val="center"/>
+          </w:tcPr>
+          <w:p>
+            <w:pPr>
+              <w:spacing w:after="0" w:line="240" w:lineRule="auto"/>
+              <w:rPr>
+                <w:rFonts w:ascii="Calibri" w:eastAsia="Calibri" w:hAnsi="Calibri" w:cs="Calibri"/>
+              </w:rPr>
+            </w:pPr>
+            <w:r>
+              <w:rPr>
+                <w:rFonts w:ascii="Calibri" w:eastAsia="Calibri" w:hAnsi="Calibri" w:cs="Calibri"/>
+                <w:sz w:val="18"/>
+                <w:szCs w:val="18"/>
+              </w:rPr>
+              <w:t>Done</w:t>
+            </w:r>
+          </w:p>
+        </w:tc>
+      </w:tr>
+      <w:tr>
+        <w:tc>
+          <w:tcPr>
+            <w:tcW w:w="1927" w:type="dxa"/>
+            <w:tcBorders>
+              <w:top w:val="single" w:sz="4" w:space="0" w:color="666666"/>
+              <w:left w:val="single" w:sz="4" w:space="0" w:color="666666"/>
+              <w:bottom w:val="single" w:sz="4" w:space="0" w:color="666666"/>
+              <w:right w:val="single" w:sz="4" w:space="0" w:color="666666"/>
+            </w:tcBorders>
+            <w:shd w:val="clear" w:color="000000" w:fill="FFFFFF"/>
+            <w:tcMar>
+              <w:left w:w="108" w:type="dxa"/>
+              <w:right w:w="108" w:type="dxa"/>
+            </w:tcMar>
+            <w:vAlign w:val="center"/>
+          </w:tcPr>
+          <w:p>
+            <w:pPr>
+              <w:spacing w:after="0" w:line="240" w:lineRule="auto"/>
+              <w:rPr>
+                <w:rFonts w:ascii="Calibri" w:eastAsia="Calibri" w:hAnsi="Calibri" w:cs="Calibri"/>
+              </w:rPr>
+            </w:pPr>
+            <w:r>
+              <w:rPr>
+                <w:rFonts w:ascii="Calibri" w:eastAsia="Calibri" w:hAnsi="Calibri" w:cs="Calibri"/>
+                <w:sz w:val="18"/>
+              </w:rPr>
+              <w:t>Admin</w:t>
+            </w:r>
+          </w:p>
+        </w:tc>
+        <w:tc>
+          <w:tcPr>
+            <w:tcW w:w="2194" w:type="dxa"/>
+            <w:tcBorders>
+              <w:top w:val="single" w:sz="4" w:space="0" w:color="666666"/>
+              <w:left w:val="single" w:sz="4" w:space="0" w:color="666666"/>
+              <w:bottom w:val="single" w:sz="4" w:space="0" w:color="666666"/>
+              <w:right w:val="single" w:sz="4" w:space="0" w:color="666666"/>
+            </w:tcBorders>
+            <w:shd w:val="clear" w:color="000000" w:fill="FFFFFF"/>
+            <w:tcMar>
+              <w:left w:w="108" w:type="dxa"/>
+              <w:right w:w="108" w:type="dxa"/>
+            </w:tcMar>
+            <w:vAlign w:val="center"/>
+          </w:tcPr>
+          <w:p>
+            <w:pPr>
+              <w:spacing w:after="0" w:line="240" w:lineRule="auto"/>
+              <w:rPr>
+                <w:rFonts w:ascii="Calibri" w:eastAsia="Calibri" w:hAnsi="Calibri" w:cs="Calibri"/>
+              </w:rPr>
+            </w:pPr>
+            <w:r>
+              <w:rPr>
+                <w:rFonts w:ascii="Calibri" w:eastAsia="Calibri" w:hAnsi="Calibri" w:cs="Calibri"/>
+                <w:sz w:val="18"/>
+              </w:rPr>
+              <w:t>View Booking Staff details</w:t>
+            </w:r>
+          </w:p>
+        </w:tc>
+        <w:tc>
+          <w:tcPr>
+            <w:tcW w:w="2194" w:type="dxa"/>
+            <w:tcBorders>
+              <w:top w:val="single" w:sz="4" w:space="0" w:color="666666"/>
+              <w:left w:val="single" w:sz="4" w:space="0" w:color="666666"/>
+              <w:bottom w:val="single" w:sz="4" w:space="0" w:color="666666"/>
+              <w:right w:val="single" w:sz="4" w:space="0" w:color="666666"/>
+            </w:tcBorders>
+            <w:shd w:val="clear" w:color="000000" w:fill="FFFFFF"/>
+            <w:tcMar>
+              <w:left w:w="108" w:type="dxa"/>
+              <w:right w:w="108" w:type="dxa"/>
+            </w:tcMar>
+            <w:vAlign w:val="center"/>
+          </w:tcPr>
+          <w:p>
+            <w:pPr>
+              <w:spacing w:after="0" w:line="240" w:lineRule="auto"/>
+              <w:rPr>
+                <w:rFonts w:ascii="Calibri" w:eastAsia="Calibri" w:hAnsi="Calibri" w:cs="Calibri"/>
+              </w:rPr>
+            </w:pPr>
+            <w:r>
+              <w:rPr>
+                <w:rFonts w:ascii="Calibri" w:eastAsia="Calibri" w:hAnsi="Calibri" w:cs="Calibri"/>
+                <w:sz w:val="18"/>
+              </w:rPr>
+              <w:t>To be able to identify the staff they might manage</w:t>
+            </w:r>
+          </w:p>
+        </w:tc>
+        <w:tc>
+          <w:tcPr>
+            <w:tcW w:w="1960" w:type="dxa"/>
+            <w:tcBorders>
+              <w:top w:val="single" w:sz="4" w:space="0" w:color="666666"/>
+              <w:left w:val="single" w:sz="4" w:space="0" w:color="666666"/>
+              <w:bottom w:val="single" w:sz="4" w:space="0" w:color="666666"/>
+              <w:right w:val="single" w:sz="4" w:space="0" w:color="666666"/>
+            </w:tcBorders>
+            <w:shd w:val="clear" w:color="000000" w:fill="FFFFFF"/>
+            <w:tcMar>
+              <w:left w:w="108" w:type="dxa"/>
+              <w:right w:w="108" w:type="dxa"/>
+            </w:tcMar>
+            <w:vAlign w:val="center"/>
+          </w:tcPr>
+          <w:p>
+            <w:pPr>
+              <w:spacing w:after="0" w:line="240" w:lineRule="auto"/>
+              <w:rPr>
+                <w:rFonts w:ascii="Calibri" w:eastAsia="Calibri" w:hAnsi="Calibri" w:cs="Calibri"/>
+              </w:rPr>
+            </w:pPr>
+            <w:r>
+              <w:rPr>
+                <w:rFonts w:ascii="Calibri" w:eastAsia="Calibri" w:hAnsi="Calibri" w:cs="Calibri"/>
+                <w:sz w:val="18"/>
+              </w:rPr>
+              <w:t>High</w:t>
+            </w:r>
+          </w:p>
+        </w:tc>
+        <w:tc>
+          <w:tcPr>
+            <w:tcW w:w="1947" w:type="dxa"/>
+            <w:tcBorders>
+              <w:top w:val="single" w:sz="4" w:space="0" w:color="666666"/>
+              <w:left w:val="single" w:sz="4" w:space="0" w:color="666666"/>
+              <w:bottom w:val="single" w:sz="4" w:space="0" w:color="666666"/>
+              <w:right w:val="single" w:sz="4" w:space="0" w:color="666666"/>
+            </w:tcBorders>
+            <w:shd w:val="clear" w:color="000000" w:fill="FFFFFF"/>
+            <w:tcMar>
+              <w:left w:w="108" w:type="dxa"/>
+              <w:right w:w="108" w:type="dxa"/>
+            </w:tcMar>
+            <w:vAlign w:val="center"/>
+          </w:tcPr>
+          <w:p>
+            <w:pPr>
+              <w:spacing w:after="0" w:line="240" w:lineRule="auto"/>
+              <w:rPr>
+                <w:rFonts w:ascii="Calibri" w:eastAsia="Calibri" w:hAnsi="Calibri" w:cs="Calibri"/>
+              </w:rPr>
+            </w:pPr>
+            <w:r>
+              <w:rPr>
+                <w:rFonts w:ascii="Calibri" w:eastAsia="Calibri" w:hAnsi="Calibri" w:cs="Calibri"/>
+                <w:sz w:val="18"/>
+                <w:szCs w:val="18"/>
+              </w:rPr>
+              <w:t>Done</w:t>
+            </w:r>
+          </w:p>
+        </w:tc>
+      </w:tr>
+      <w:tr>
+        <w:tc>
+          <w:tcPr>
+            <w:tcW w:w="1927" w:type="dxa"/>
+            <w:tcBorders>
+              <w:top w:val="single" w:sz="4" w:space="0" w:color="666666"/>
+              <w:left w:val="single" w:sz="4" w:space="0" w:color="666666"/>
+              <w:bottom w:val="single" w:sz="4" w:space="0" w:color="666666"/>
+              <w:right w:val="single" w:sz="4" w:space="0" w:color="666666"/>
+            </w:tcBorders>
+            <w:shd w:val="clear" w:color="000000" w:fill="FFFFFF"/>
+            <w:tcMar>
+              <w:left w:w="108" w:type="dxa"/>
+              <w:right w:w="108" w:type="dxa"/>
+            </w:tcMar>
+            <w:vAlign w:val="center"/>
+          </w:tcPr>
+          <w:p>
+            <w:pPr>
+              <w:spacing w:after="0" w:line="240" w:lineRule="auto"/>
+              <w:rPr>
+                <w:rFonts w:ascii="Calibri" w:eastAsia="Calibri" w:hAnsi="Calibri" w:cs="Calibri"/>
+              </w:rPr>
+            </w:pPr>
+            <w:r>
+              <w:rPr>
+                <w:rFonts w:ascii="Calibri" w:eastAsia="Calibri" w:hAnsi="Calibri" w:cs="Calibri"/>
+                <w:sz w:val="18"/>
+              </w:rPr>
+              <w:t>Admin</w:t>
+            </w:r>
+          </w:p>
+        </w:tc>
+        <w:tc>
+          <w:tcPr>
+            <w:tcW w:w="2194" w:type="dxa"/>
+            <w:tcBorders>
+              <w:top w:val="single" w:sz="4" w:space="0" w:color="666666"/>
+              <w:left w:val="single" w:sz="4" w:space="0" w:color="666666"/>
+              <w:bottom w:val="single" w:sz="4" w:space="0" w:color="666666"/>
+              <w:right w:val="single" w:sz="4" w:space="0" w:color="666666"/>
+            </w:tcBorders>
+            <w:shd w:val="clear" w:color="000000" w:fill="FFFFFF"/>
+            <w:tcMar>
+              <w:left w:w="108" w:type="dxa"/>
+              <w:right w:w="108" w:type="dxa"/>
+            </w:tcMar>
+            <w:vAlign w:val="center"/>
+          </w:tcPr>
+          <w:p>
+            <w:pPr>
+              <w:spacing w:after="0" w:line="240" w:lineRule="auto"/>
+              <w:rPr>
+                <w:rFonts w:ascii="Calibri" w:eastAsia="Calibri" w:hAnsi="Calibri" w:cs="Calibri"/>
+              </w:rPr>
+            </w:pPr>
+            <w:r>
+              <w:rPr>
+                <w:rFonts w:ascii="Calibri" w:eastAsia="Calibri" w:hAnsi="Calibri" w:cs="Calibri"/>
+                <w:sz w:val="18"/>
+              </w:rPr>
+              <w:t>Edit Booking Staff details</w:t>
+            </w:r>
+          </w:p>
+        </w:tc>
+        <w:tc>
+          <w:tcPr>
+            <w:tcW w:w="2194" w:type="dxa"/>
+            <w:tcBorders>
+              <w:top w:val="single" w:sz="4" w:space="0" w:color="666666"/>
+              <w:left w:val="single" w:sz="4" w:space="0" w:color="666666"/>
+              <w:bottom w:val="single" w:sz="4" w:space="0" w:color="666666"/>
+              <w:right w:val="single" w:sz="4" w:space="0" w:color="666666"/>
+            </w:tcBorders>
+            <w:shd w:val="clear" w:color="000000" w:fill="FFFFFF"/>
+            <w:tcMar>
+              <w:left w:w="108" w:type="dxa"/>
+              <w:right w:w="108" w:type="dxa"/>
+            </w:tcMar>
+            <w:vAlign w:val="center"/>
+          </w:tcPr>
+          <w:p>
+            <w:pPr>
+              <w:spacing w:after="0" w:line="240" w:lineRule="auto"/>
+              <w:rPr>
+                <w:rFonts w:ascii="Calibri" w:eastAsia="Calibri" w:hAnsi="Calibri" w:cs="Calibri"/>
+              </w:rPr>
+            </w:pPr>
+            <w:r>
+              <w:rPr>
+                <w:rFonts w:ascii="Calibri" w:eastAsia="Calibri" w:hAnsi="Calibri" w:cs="Calibri"/>
+                <w:sz w:val="18"/>
+              </w:rPr>
+              <w:t>So they can make necessary amendments/correct mistakes</w:t>
+            </w:r>
+          </w:p>
+        </w:tc>
+        <w:tc>
+          <w:tcPr>
+            <w:tcW w:w="1960" w:type="dxa"/>
+            <w:tcBorders>
+              <w:top w:val="single" w:sz="4" w:space="0" w:color="666666"/>
+              <w:left w:val="single" w:sz="4" w:space="0" w:color="666666"/>
+              <w:bottom w:val="single" w:sz="4" w:space="0" w:color="666666"/>
+              <w:right w:val="single" w:sz="4" w:space="0" w:color="666666"/>
+            </w:tcBorders>
+            <w:shd w:val="clear" w:color="000000" w:fill="FFFFFF"/>
+            <w:tcMar>
+              <w:left w:w="108" w:type="dxa"/>
+              <w:right w:w="108" w:type="dxa"/>
+            </w:tcMar>
+            <w:vAlign w:val="center"/>
+          </w:tcPr>
+          <w:p>
+            <w:pPr>
+              <w:spacing w:after="0" w:line="240" w:lineRule="auto"/>
+              <w:rPr>
+                <w:rFonts w:ascii="Calibri" w:eastAsia="Calibri" w:hAnsi="Calibri" w:cs="Calibri"/>
+              </w:rPr>
+            </w:pPr>
+            <w:r>
+              <w:rPr>
+                <w:rFonts w:ascii="Calibri" w:eastAsia="Calibri" w:hAnsi="Calibri" w:cs="Calibri"/>
+                <w:sz w:val="18"/>
+              </w:rPr>
+              <w:t>High</w:t>
+            </w:r>
+          </w:p>
+        </w:tc>
+        <w:tc>
+          <w:tcPr>
+            <w:tcW w:w="1947" w:type="dxa"/>
+            <w:tcBorders>
+              <w:top w:val="single" w:sz="4" w:space="0" w:color="666666"/>
+              <w:left w:val="single" w:sz="4" w:space="0" w:color="666666"/>
+              <w:bottom w:val="single" w:sz="4" w:space="0" w:color="666666"/>
+              <w:right w:val="single" w:sz="4" w:space="0" w:color="666666"/>
+            </w:tcBorders>
+            <w:shd w:val="clear" w:color="000000" w:fill="FFFFFF"/>
+            <w:tcMar>
+              <w:left w:w="108" w:type="dxa"/>
+              <w:right w:w="108" w:type="dxa"/>
+            </w:tcMar>
+            <w:vAlign w:val="center"/>
+          </w:tcPr>
+          <w:p>
+            <w:pPr>
+              <w:spacing w:after="0" w:line="240" w:lineRule="auto"/>
+              <w:rPr>
+                <w:rFonts w:ascii="Calibri" w:eastAsia="Calibri" w:hAnsi="Calibri" w:cs="Calibri"/>
+              </w:rPr>
+            </w:pPr>
+            <w:r>
+              <w:rPr>
+                <w:rFonts w:ascii="Calibri" w:eastAsia="Calibri" w:hAnsi="Calibri" w:cs="Calibri"/>
+                <w:sz w:val="18"/>
+                <w:szCs w:val="18"/>
+              </w:rPr>
+              <w:t>Done</w:t>
+            </w:r>
+          </w:p>
+        </w:tc>
+      </w:tr>
+      <w:tr>
+        <w:tc>
+          <w:tcPr>
+            <w:tcW w:w="1927" w:type="dxa"/>
+            <w:tcBorders>
+              <w:top w:val="single" w:sz="4" w:space="0" w:color="666666"/>
+              <w:left w:val="single" w:sz="4" w:space="0" w:color="666666"/>
+              <w:bottom w:val="single" w:sz="4" w:space="0" w:color="666666"/>
+              <w:right w:val="single" w:sz="4" w:space="0" w:color="666666"/>
+            </w:tcBorders>
+            <w:shd w:val="clear" w:color="000000" w:fill="FFFFFF"/>
+            <w:tcMar>
+              <w:left w:w="108" w:type="dxa"/>
+              <w:right w:w="108" w:type="dxa"/>
+            </w:tcMar>
+            <w:vAlign w:val="center"/>
+          </w:tcPr>
+          <w:p>
+            <w:pPr>
+              <w:spacing w:after="0" w:line="240" w:lineRule="auto"/>
+              <w:rPr>
+                <w:rFonts w:ascii="Calibri" w:eastAsia="Calibri" w:hAnsi="Calibri" w:cs="Calibri"/>
+              </w:rPr>
+            </w:pPr>
+            <w:r>
+              <w:rPr>
+                <w:rFonts w:ascii="Calibri" w:eastAsia="Calibri" w:hAnsi="Calibri" w:cs="Calibri"/>
+                <w:sz w:val="18"/>
+              </w:rPr>
+              <w:t>Admin</w:t>
+            </w:r>
+          </w:p>
+        </w:tc>
+        <w:tc>
+          <w:tcPr>
+            <w:tcW w:w="2194" w:type="dxa"/>
+            <w:tcBorders>
+              <w:top w:val="single" w:sz="4" w:space="0" w:color="666666"/>
+              <w:left w:val="single" w:sz="4" w:space="0" w:color="666666"/>
+              <w:bottom w:val="single" w:sz="4" w:space="0" w:color="666666"/>
+              <w:right w:val="single" w:sz="4" w:space="0" w:color="666666"/>
+            </w:tcBorders>
+            <w:shd w:val="clear" w:color="000000" w:fill="FFFFFF"/>
+            <w:tcMar>
+              <w:left w:w="108" w:type="dxa"/>
+              <w:right w:w="108" w:type="dxa"/>
+            </w:tcMar>
+            <w:vAlign w:val="center"/>
+          </w:tcPr>
+          <w:p>
+            <w:pPr>
+              <w:spacing w:after="0" w:line="240" w:lineRule="auto"/>
+              <w:rPr>
+                <w:rFonts w:ascii="Calibri" w:eastAsia="Calibri" w:hAnsi="Calibri" w:cs="Calibri"/>
+              </w:rPr>
+            </w:pPr>
+            <w:r>
+              <w:rPr>
+                <w:rFonts w:ascii="Calibri" w:eastAsia="Calibri" w:hAnsi="Calibri" w:cs="Calibri"/>
+                <w:sz w:val="18"/>
+              </w:rPr>
+              <w:t>Delete Booking Staff</w:t>
+            </w:r>
+          </w:p>
+        </w:tc>
+        <w:tc>
+          <w:tcPr>
+            <w:tcW w:w="2194" w:type="dxa"/>
+            <w:tcBorders>
+              <w:top w:val="single" w:sz="4" w:space="0" w:color="666666"/>
+              <w:left w:val="single" w:sz="4" w:space="0" w:color="666666"/>
+              <w:bottom w:val="single" w:sz="4" w:space="0" w:color="666666"/>
+              <w:right w:val="single" w:sz="4" w:space="0" w:color="666666"/>
+            </w:tcBorders>
+            <w:shd w:val="clear" w:color="000000" w:fill="FFFFFF"/>
+            <w:tcMar>
+              <w:left w:w="108" w:type="dxa"/>
+              <w:right w:w="108" w:type="dxa"/>
+            </w:tcMar>
+            <w:vAlign w:val="center"/>
+          </w:tcPr>
+          <w:p>
+            <w:pPr>
+              <w:spacing w:after="0" w:line="240" w:lineRule="auto"/>
+              <w:rPr>
+                <w:rFonts w:ascii="Calibri" w:eastAsia="Calibri" w:hAnsi="Calibri" w:cs="Calibri"/>
+              </w:rPr>
+            </w:pPr>
+            <w:r>
+              <w:rPr>
+                <w:rFonts w:ascii="Calibri" w:eastAsia="Calibri" w:hAnsi="Calibri" w:cs="Calibri"/>
+                <w:sz w:val="18"/>
+              </w:rPr>
+              <w:t>So they can remove staff who are no longer employed</w:t>
+            </w:r>
+          </w:p>
+        </w:tc>
+        <w:tc>
+          <w:tcPr>
+            <w:tcW w:w="1960" w:type="dxa"/>
+            <w:tcBorders>
+              <w:top w:val="single" w:sz="4" w:space="0" w:color="666666"/>
+              <w:left w:val="single" w:sz="4" w:space="0" w:color="666666"/>
+              <w:bottom w:val="single" w:sz="4" w:space="0" w:color="666666"/>
+              <w:right w:val="single" w:sz="4" w:space="0" w:color="666666"/>
+            </w:tcBorders>
+            <w:shd w:val="clear" w:color="000000" w:fill="FFFFFF"/>
+            <w:tcMar>
+              <w:left w:w="108" w:type="dxa"/>
+              <w:right w:w="108" w:type="dxa"/>
+            </w:tcMar>
+            <w:vAlign w:val="center"/>
+          </w:tcPr>
+          <w:p>
+            <w:pPr>
+              <w:spacing w:after="0" w:line="240" w:lineRule="auto"/>
+              <w:rPr>
+                <w:rFonts w:ascii="Calibri" w:eastAsia="Calibri" w:hAnsi="Calibri" w:cs="Calibri"/>
+              </w:rPr>
+            </w:pPr>
+            <w:r>
+              <w:rPr>
+                <w:rFonts w:ascii="Calibri" w:eastAsia="Calibri" w:hAnsi="Calibri" w:cs="Calibri"/>
+                <w:sz w:val="18"/>
+              </w:rPr>
+              <w:t>High</w:t>
+            </w:r>
+          </w:p>
+        </w:tc>
+        <w:tc>
+          <w:tcPr>
+            <w:tcW w:w="1947" w:type="dxa"/>
+            <w:tcBorders>
+              <w:top w:val="single" w:sz="4" w:space="0" w:color="666666"/>
+              <w:left w:val="single" w:sz="4" w:space="0" w:color="666666"/>
+              <w:bottom w:val="single" w:sz="4" w:space="0" w:color="666666"/>
+              <w:right w:val="single" w:sz="4" w:space="0" w:color="666666"/>
+            </w:tcBorders>
+            <w:shd w:val="clear" w:color="000000" w:fill="FFFFFF"/>
+            <w:tcMar>
+              <w:left w:w="108" w:type="dxa"/>
+              <w:right w:w="108" w:type="dxa"/>
+            </w:tcMar>
+            <w:vAlign w:val="center"/>
+          </w:tcPr>
+          <w:p>
+            <w:pPr>
+              <w:spacing w:after="0" w:line="240" w:lineRule="auto"/>
+              <w:rPr>
+                <w:rFonts w:ascii="Calibri" w:eastAsia="Calibri" w:hAnsi="Calibri" w:cs="Calibri"/>
+              </w:rPr>
+            </w:pPr>
+            <w:r>
+              <w:rPr>
+                <w:rFonts w:ascii="Calibri" w:eastAsia="Calibri" w:hAnsi="Calibri" w:cs="Calibri"/>
+                <w:sz w:val="18"/>
+                <w:szCs w:val="18"/>
+              </w:rPr>
+              <w:t>Done</w:t>
+            </w:r>
+          </w:p>
+        </w:tc>
+      </w:tr>
+      <w:tr>
+        <w:tc>
+          <w:tcPr>
+            <w:tcW w:w="1927" w:type="dxa"/>
+            <w:tcBorders>
+              <w:top w:val="single" w:sz="4" w:space="0" w:color="666666"/>
+              <w:left w:val="single" w:sz="4" w:space="0" w:color="666666"/>
+              <w:bottom w:val="single" w:sz="4" w:space="0" w:color="666666"/>
+              <w:right w:val="single" w:sz="4" w:space="0" w:color="666666"/>
+            </w:tcBorders>
+            <w:shd w:val="clear" w:color="000000" w:fill="FFFFFF"/>
+            <w:tcMar>
+              <w:left w:w="108" w:type="dxa"/>
+              <w:right w:w="108" w:type="dxa"/>
+            </w:tcMar>
+            <w:vAlign w:val="center"/>
+          </w:tcPr>
+          <w:p>
+            <w:pPr>
+              <w:spacing w:after="0" w:line="240" w:lineRule="auto"/>
+              <w:rPr>
+                <w:rFonts w:ascii="Calibri" w:eastAsia="Calibri" w:hAnsi="Calibri" w:cs="Calibri"/>
+              </w:rPr>
+            </w:pPr>
+            <w:r>
+              <w:rPr>
+                <w:rFonts w:ascii="Calibri" w:eastAsia="Calibri" w:hAnsi="Calibri" w:cs="Calibri"/>
+                <w:sz w:val="18"/>
+              </w:rPr>
+              <w:t>Admin</w:t>
+            </w:r>
+          </w:p>
+        </w:tc>
+        <w:tc>
+          <w:tcPr>
+            <w:tcW w:w="2194" w:type="dxa"/>
+            <w:tcBorders>
+              <w:top w:val="single" w:sz="4" w:space="0" w:color="666666"/>
+              <w:left w:val="single" w:sz="4" w:space="0" w:color="666666"/>
+              <w:bottom w:val="single" w:sz="4" w:space="0" w:color="666666"/>
+              <w:right w:val="single" w:sz="4" w:space="0" w:color="666666"/>
+            </w:tcBorders>
+            <w:shd w:val="clear" w:color="000000" w:fill="FFFFFF"/>
+            <w:tcMar>
+              <w:left w:w="108" w:type="dxa"/>
+              <w:right w:w="108" w:type="dxa"/>
+            </w:tcMar>
+            <w:vAlign w:val="center"/>
+          </w:tcPr>
+          <w:p>
+            <w:pPr>
+              <w:spacing w:after="0" w:line="240" w:lineRule="auto"/>
+              <w:rPr>
+                <w:rFonts w:ascii="Calibri" w:eastAsia="Calibri" w:hAnsi="Calibri" w:cs="Calibri"/>
+              </w:rPr>
+            </w:pPr>
+            <w:r>
+              <w:rPr>
+                <w:rFonts w:ascii="Calibri" w:eastAsia="Calibri" w:hAnsi="Calibri" w:cs="Calibri"/>
+                <w:sz w:val="18"/>
+              </w:rPr>
+              <w:t>Generate Admin reports</w:t>
+            </w:r>
+          </w:p>
+        </w:tc>
+        <w:tc>
+          <w:tcPr>
+            <w:tcW w:w="2194" w:type="dxa"/>
+            <w:tcBorders>
+              <w:top w:val="single" w:sz="4" w:space="0" w:color="666666"/>
+              <w:left w:val="single" w:sz="4" w:space="0" w:color="666666"/>
+              <w:bottom w:val="single" w:sz="4" w:space="0" w:color="666666"/>
+              <w:right w:val="single" w:sz="4" w:space="0" w:color="666666"/>
+            </w:tcBorders>
+            <w:shd w:val="clear" w:color="000000" w:fill="FFFFFF"/>
+            <w:tcMar>
+              <w:left w:w="108" w:type="dxa"/>
+              <w:right w:w="108" w:type="dxa"/>
+            </w:tcMar>
+            <w:vAlign w:val="center"/>
+          </w:tcPr>
+          <w:p>
+            <w:pPr>
+              <w:spacing w:after="0" w:line="240" w:lineRule="auto"/>
+              <w:rPr>
+                <w:rFonts w:ascii="Calibri" w:eastAsia="Calibri" w:hAnsi="Calibri" w:cs="Calibri"/>
+              </w:rPr>
+            </w:pPr>
+            <w:r>
+              <w:rPr>
+                <w:rFonts w:ascii="Calibri" w:eastAsia="Calibri" w:hAnsi="Calibri" w:cs="Calibri"/>
+                <w:sz w:val="18"/>
+              </w:rPr>
+              <w:t>So they can see how their different elements of the cinemas are performing</w:t>
+            </w:r>
+          </w:p>
+        </w:tc>
+        <w:tc>
+          <w:tcPr>
+            <w:tcW w:w="1960" w:type="dxa"/>
+            <w:tcBorders>
+              <w:top w:val="single" w:sz="4" w:space="0" w:color="666666"/>
+              <w:left w:val="single" w:sz="4" w:space="0" w:color="666666"/>
+              <w:bottom w:val="single" w:sz="4" w:space="0" w:color="666666"/>
+              <w:right w:val="single" w:sz="4" w:space="0" w:color="666666"/>
+            </w:tcBorders>
+            <w:shd w:val="clear" w:color="000000" w:fill="FFFFFF"/>
+            <w:tcMar>
+              <w:left w:w="108" w:type="dxa"/>
+              <w:right w:w="108" w:type="dxa"/>
+            </w:tcMar>
+            <w:vAlign w:val="center"/>
+          </w:tcPr>
+          <w:p>
+            <w:pPr>
+              <w:spacing w:after="0" w:line="240" w:lineRule="auto"/>
+              <w:rPr>
+                <w:rFonts w:ascii="Calibri" w:eastAsia="Calibri" w:hAnsi="Calibri" w:cs="Calibri"/>
+              </w:rPr>
+            </w:pPr>
+            <w:r>
+              <w:rPr>
+                <w:rFonts w:ascii="Calibri" w:eastAsia="Calibri" w:hAnsi="Calibri" w:cs="Calibri"/>
+                <w:sz w:val="18"/>
+              </w:rPr>
+              <w:t>Medium</w:t>
+            </w:r>
+          </w:p>
+        </w:tc>
+        <w:tc>
+          <w:tcPr>
+            <w:tcW w:w="1947" w:type="dxa"/>
+            <w:tcBorders>
+              <w:top w:val="single" w:sz="4" w:space="0" w:color="666666"/>
+              <w:left w:val="single" w:sz="4" w:space="0" w:color="666666"/>
+              <w:bottom w:val="single" w:sz="4" w:space="0" w:color="666666"/>
+              <w:right w:val="single" w:sz="4" w:space="0" w:color="666666"/>
+            </w:tcBorders>
+            <w:shd w:val="clear" w:color="000000" w:fill="FFFFFF"/>
+            <w:tcMar>
+              <w:left w:w="108" w:type="dxa"/>
+              <w:right w:w="108" w:type="dxa"/>
+            </w:tcMar>
+            <w:vAlign w:val="center"/>
+          </w:tcPr>
+          <w:p>
+            <w:pPr>
+              <w:spacing w:after="0" w:line="240" w:lineRule="auto"/>
+              <w:rPr>
+                <w:rFonts w:ascii="Calibri" w:eastAsia="Calibri" w:hAnsi="Calibri" w:cs="Calibri"/>
+                <w:sz w:val="18"/>
+                <w:szCs w:val="18"/>
+              </w:rPr>
+            </w:pPr>
+            <w:r>
+              <w:rPr>
+                <w:rFonts w:ascii="Calibri" w:eastAsia="Calibri" w:hAnsi="Calibri" w:cs="Calibri"/>
+                <w:sz w:val="18"/>
+                <w:szCs w:val="18"/>
+              </w:rPr>
+              <w:t>Done</w:t>
+            </w:r>
+          </w:p>
+        </w:tc>
+      </w:tr>
+      <w:tr>
+        <w:tc>
+          <w:tcPr>
+            <w:tcW w:w="1927" w:type="dxa"/>
+            <w:tcBorders>
+              <w:top w:val="single" w:sz="4" w:space="0" w:color="666666"/>
+              <w:left w:val="single" w:sz="4" w:space="0" w:color="666666"/>
+              <w:bottom w:val="single" w:sz="4" w:space="0" w:color="666666"/>
+              <w:right w:val="single" w:sz="4" w:space="0" w:color="666666"/>
+            </w:tcBorders>
+            <w:shd w:val="clear" w:color="000000" w:fill="FFFFFF"/>
+            <w:tcMar>
+              <w:left w:w="108" w:type="dxa"/>
+              <w:right w:w="108" w:type="dxa"/>
+            </w:tcMar>
+            <w:vAlign w:val="center"/>
+          </w:tcPr>
+          <w:p>
+            <w:pPr>
+              <w:spacing w:after="0" w:line="240" w:lineRule="auto"/>
+              <w:rPr>
+                <w:rFonts w:ascii="Calibri" w:eastAsia="Calibri" w:hAnsi="Calibri" w:cs="Calibri"/>
+              </w:rPr>
+            </w:pPr>
+            <w:r>
+              <w:rPr>
+                <w:rFonts w:ascii="Calibri" w:eastAsia="Calibri" w:hAnsi="Calibri" w:cs="Calibri"/>
+                <w:sz w:val="18"/>
+              </w:rPr>
+              <w:t>Admin</w:t>
+            </w:r>
+          </w:p>
+        </w:tc>
+        <w:tc>
+          <w:tcPr>
+            <w:tcW w:w="2194" w:type="dxa"/>
+            <w:tcBorders>
+              <w:top w:val="single" w:sz="4" w:space="0" w:color="666666"/>
+              <w:left w:val="single" w:sz="4" w:space="0" w:color="666666"/>
+              <w:bottom w:val="single" w:sz="4" w:space="0" w:color="666666"/>
+              <w:right w:val="single" w:sz="4" w:space="0" w:color="666666"/>
+            </w:tcBorders>
+            <w:shd w:val="clear" w:color="000000" w:fill="FFFFFF"/>
+            <w:tcMar>
+              <w:left w:w="108" w:type="dxa"/>
+              <w:right w:w="108" w:type="dxa"/>
+            </w:tcMar>
+            <w:vAlign w:val="center"/>
+          </w:tcPr>
+          <w:p>
+            <w:pPr>
+              <w:spacing w:after="0" w:line="240" w:lineRule="auto"/>
+              <w:rPr>
+                <w:rFonts w:ascii="Calibri" w:eastAsia="Calibri" w:hAnsi="Calibri" w:cs="Calibri"/>
+              </w:rPr>
+            </w:pPr>
+            <w:r>
+              <w:rPr>
+                <w:rFonts w:ascii="Calibri" w:eastAsia="Calibri" w:hAnsi="Calibri" w:cs="Calibri"/>
+                <w:sz w:val="18"/>
+              </w:rPr>
+              <w:t>View Film Details</w:t>
+            </w:r>
+          </w:p>
+        </w:tc>
+        <w:tc>
+          <w:tcPr>
+            <w:tcW w:w="2194" w:type="dxa"/>
+            <w:tcBorders>
+              <w:top w:val="single" w:sz="4" w:space="0" w:color="666666"/>
+              <w:left w:val="single" w:sz="4" w:space="0" w:color="666666"/>
+              <w:bottom w:val="single" w:sz="4" w:space="0" w:color="666666"/>
+              <w:right w:val="single" w:sz="4" w:space="0" w:color="666666"/>
+            </w:tcBorders>
+            <w:shd w:val="clear" w:color="000000" w:fill="FFFFFF"/>
+            <w:tcMar>
+              <w:left w:w="108" w:type="dxa"/>
+              <w:right w:w="108" w:type="dxa"/>
+            </w:tcMar>
+            <w:vAlign w:val="center"/>
+          </w:tcPr>
+          <w:p>
+            <w:pPr>
+              <w:spacing w:after="0" w:line="240" w:lineRule="auto"/>
+              <w:rPr>
+                <w:rFonts w:ascii="Calibri" w:eastAsia="Calibri" w:hAnsi="Calibri" w:cs="Calibri"/>
+              </w:rPr>
+            </w:pPr>
+            <w:r>
+              <w:rPr>
+                <w:rFonts w:ascii="Calibri" w:eastAsia="Calibri" w:hAnsi="Calibri" w:cs="Calibri"/>
+                <w:sz w:val="18"/>
+              </w:rPr>
+              <w:t>So they can explain a film to a customer/check if it’s on the database</w:t>
+            </w:r>
+          </w:p>
+        </w:tc>
+        <w:tc>
+          <w:tcPr>
+            <w:tcW w:w="1960" w:type="dxa"/>
+            <w:tcBorders>
+              <w:top w:val="single" w:sz="4" w:space="0" w:color="666666"/>
+              <w:left w:val="single" w:sz="4" w:space="0" w:color="666666"/>
+              <w:bottom w:val="single" w:sz="4" w:space="0" w:color="666666"/>
+              <w:right w:val="single" w:sz="4" w:space="0" w:color="666666"/>
+            </w:tcBorders>
+            <w:shd w:val="clear" w:color="000000" w:fill="FFFFFF"/>
+            <w:tcMar>
+              <w:left w:w="108" w:type="dxa"/>
+              <w:right w:w="108" w:type="dxa"/>
+            </w:tcMar>
+            <w:vAlign w:val="center"/>
+          </w:tcPr>
+          <w:p>
+            <w:pPr>
+              <w:spacing w:after="0" w:line="240" w:lineRule="auto"/>
+              <w:rPr>
+                <w:rFonts w:ascii="Calibri" w:eastAsia="Calibri" w:hAnsi="Calibri" w:cs="Calibri"/>
+              </w:rPr>
+            </w:pPr>
+            <w:r>
+              <w:rPr>
+                <w:rFonts w:ascii="Calibri" w:eastAsia="Calibri" w:hAnsi="Calibri" w:cs="Calibri"/>
+                <w:sz w:val="18"/>
+              </w:rPr>
+              <w:t>High</w:t>
+            </w:r>
+          </w:p>
+        </w:tc>
+        <w:tc>
+          <w:tcPr>
+            <w:tcW w:w="1947" w:type="dxa"/>
+            <w:tcBorders>
+              <w:top w:val="single" w:sz="4" w:space="0" w:color="666666"/>
+              <w:left w:val="single" w:sz="4" w:space="0" w:color="666666"/>
+              <w:bottom w:val="single" w:sz="4" w:space="0" w:color="666666"/>
+              <w:right w:val="single" w:sz="4" w:space="0" w:color="666666"/>
+            </w:tcBorders>
+            <w:shd w:val="clear" w:color="000000" w:fill="FFFFFF"/>
+            <w:tcMar>
+              <w:left w:w="108" w:type="dxa"/>
+              <w:right w:w="108" w:type="dxa"/>
+            </w:tcMar>
+            <w:vAlign w:val="center"/>
+          </w:tcPr>
+          <w:p>
+            <w:pPr>
+              <w:spacing w:after="0" w:line="240" w:lineRule="auto"/>
+              <w:rPr>
+                <w:rFonts w:ascii="Calibri" w:eastAsia="Calibri" w:hAnsi="Calibri" w:cs="Calibri"/>
+              </w:rPr>
+            </w:pPr>
+            <w:r>
+              <w:rPr>
+                <w:rFonts w:ascii="Calibri" w:eastAsia="Calibri" w:hAnsi="Calibri" w:cs="Calibri"/>
+                <w:sz w:val="18"/>
+                <w:szCs w:val="18"/>
+              </w:rPr>
+              <w:t>Done</w:t>
+            </w:r>
+          </w:p>
+        </w:tc>
+      </w:tr>
+      <w:tr>
+        <w:tc>
+          <w:tcPr>
+            <w:tcW w:w="1927" w:type="dxa"/>
+            <w:tcBorders>
+              <w:top w:val="single" w:sz="4" w:space="0" w:color="666666"/>
+              <w:left w:val="single" w:sz="4" w:space="0" w:color="666666"/>
+              <w:bottom w:val="single" w:sz="4" w:space="0" w:color="666666"/>
+              <w:right w:val="single" w:sz="4" w:space="0" w:color="666666"/>
+            </w:tcBorders>
+            <w:shd w:val="clear" w:color="000000" w:fill="FFFFFF"/>
+            <w:tcMar>
+              <w:left w:w="108" w:type="dxa"/>
+              <w:right w:w="108" w:type="dxa"/>
+            </w:tcMar>
+            <w:vAlign w:val="center"/>
+          </w:tcPr>
+          <w:p>
+            <w:pPr>
+              <w:spacing w:after="0" w:line="240" w:lineRule="auto"/>
+              <w:rPr>
+                <w:rFonts w:ascii="Calibri" w:eastAsia="Calibri" w:hAnsi="Calibri" w:cs="Calibri"/>
+              </w:rPr>
+            </w:pPr>
+            <w:r>
+              <w:rPr>
+                <w:rFonts w:ascii="Calibri" w:eastAsia="Calibri" w:hAnsi="Calibri" w:cs="Calibri"/>
+                <w:sz w:val="18"/>
+              </w:rPr>
+              <w:t>Admin</w:t>
+            </w:r>
+          </w:p>
+        </w:tc>
+        <w:tc>
+          <w:tcPr>
+            <w:tcW w:w="2194" w:type="dxa"/>
+            <w:tcBorders>
+              <w:top w:val="single" w:sz="4" w:space="0" w:color="666666"/>
+              <w:left w:val="single" w:sz="4" w:space="0" w:color="666666"/>
+              <w:bottom w:val="single" w:sz="4" w:space="0" w:color="666666"/>
+              <w:right w:val="single" w:sz="4" w:space="0" w:color="666666"/>
+            </w:tcBorders>
+            <w:shd w:val="clear" w:color="000000" w:fill="FFFFFF"/>
+            <w:tcMar>
+              <w:left w:w="108" w:type="dxa"/>
+              <w:right w:w="108" w:type="dxa"/>
+            </w:tcMar>
+            <w:vAlign w:val="center"/>
+          </w:tcPr>
+          <w:p>
+            <w:pPr>
+              <w:spacing w:after="0" w:line="240" w:lineRule="auto"/>
+              <w:rPr>
+                <w:rFonts w:ascii="Calibri" w:eastAsia="Calibri" w:hAnsi="Calibri" w:cs="Calibri"/>
+              </w:rPr>
+            </w:pPr>
+            <w:r>
+              <w:rPr>
+                <w:rFonts w:ascii="Calibri" w:eastAsia="Calibri" w:hAnsi="Calibri" w:cs="Calibri"/>
+                <w:sz w:val="18"/>
+              </w:rPr>
+              <w:t>Edit Film Details</w:t>
+            </w:r>
+          </w:p>
+        </w:tc>
+        <w:tc>
+          <w:tcPr>
+            <w:tcW w:w="2194" w:type="dxa"/>
+            <w:tcBorders>
+              <w:top w:val="single" w:sz="4" w:space="0" w:color="666666"/>
+              <w:left w:val="single" w:sz="4" w:space="0" w:color="666666"/>
+              <w:bottom w:val="single" w:sz="4" w:space="0" w:color="666666"/>
+              <w:right w:val="single" w:sz="4" w:space="0" w:color="666666"/>
+            </w:tcBorders>
+            <w:shd w:val="clear" w:color="000000" w:fill="FFFFFF"/>
+            <w:tcMar>
+              <w:left w:w="108" w:type="dxa"/>
+              <w:right w:w="108" w:type="dxa"/>
+            </w:tcMar>
+            <w:vAlign w:val="center"/>
+          </w:tcPr>
+          <w:p>
+            <w:pPr>
+              <w:spacing w:after="0" w:line="240" w:lineRule="auto"/>
+              <w:rPr>
+                <w:rFonts w:ascii="Calibri" w:eastAsia="Calibri" w:hAnsi="Calibri" w:cs="Calibri"/>
+              </w:rPr>
+            </w:pPr>
+            <w:r>
+              <w:rPr>
+                <w:rFonts w:ascii="Calibri" w:eastAsia="Calibri" w:hAnsi="Calibri" w:cs="Calibri"/>
+                <w:sz w:val="18"/>
+              </w:rPr>
+              <w:t>So they can make corrections to any film details</w:t>
+            </w:r>
+          </w:p>
+        </w:tc>
+        <w:tc>
+          <w:tcPr>
+            <w:tcW w:w="1960" w:type="dxa"/>
+            <w:tcBorders>
+              <w:top w:val="single" w:sz="4" w:space="0" w:color="666666"/>
+              <w:left w:val="single" w:sz="4" w:space="0" w:color="666666"/>
+              <w:bottom w:val="single" w:sz="4" w:space="0" w:color="666666"/>
+              <w:right w:val="single" w:sz="4" w:space="0" w:color="666666"/>
+            </w:tcBorders>
+            <w:shd w:val="clear" w:color="000000" w:fill="FFFFFF"/>
+            <w:tcMar>
+              <w:left w:w="108" w:type="dxa"/>
+              <w:right w:w="108" w:type="dxa"/>
+            </w:tcMar>
+            <w:vAlign w:val="center"/>
+          </w:tcPr>
+          <w:p>
+            <w:pPr>
+              <w:spacing w:after="0" w:line="240" w:lineRule="auto"/>
+              <w:rPr>
+                <w:rFonts w:ascii="Calibri" w:eastAsia="Calibri" w:hAnsi="Calibri" w:cs="Calibri"/>
+              </w:rPr>
+            </w:pPr>
+            <w:r>
+              <w:rPr>
+                <w:rFonts w:ascii="Calibri" w:eastAsia="Calibri" w:hAnsi="Calibri" w:cs="Calibri"/>
+                <w:sz w:val="18"/>
+              </w:rPr>
+              <w:t>High</w:t>
+            </w:r>
+          </w:p>
+        </w:tc>
+        <w:tc>
+          <w:tcPr>
+            <w:tcW w:w="1947" w:type="dxa"/>
+            <w:tcBorders>
+              <w:top w:val="single" w:sz="4" w:space="0" w:color="666666"/>
+              <w:left w:val="single" w:sz="4" w:space="0" w:color="666666"/>
+              <w:bottom w:val="single" w:sz="4" w:space="0" w:color="666666"/>
+              <w:right w:val="single" w:sz="4" w:space="0" w:color="666666"/>
+            </w:tcBorders>
+            <w:shd w:val="clear" w:color="000000" w:fill="FFFFFF"/>
+            <w:tcMar>
+              <w:left w:w="108" w:type="dxa"/>
+              <w:right w:w="108" w:type="dxa"/>
+            </w:tcMar>
+            <w:vAlign w:val="center"/>
+          </w:tcPr>
+          <w:p>
+            <w:pPr>
+              <w:spacing w:after="0" w:line="240" w:lineRule="auto"/>
+              <w:rPr>
+                <w:rFonts w:ascii="Calibri" w:eastAsia="Calibri" w:hAnsi="Calibri" w:cs="Calibri"/>
+              </w:rPr>
+            </w:pPr>
+            <w:r>
+              <w:rPr>
+                <w:rFonts w:ascii="Calibri" w:eastAsia="Calibri" w:hAnsi="Calibri" w:cs="Calibri"/>
+                <w:sz w:val="18"/>
+                <w:szCs w:val="18"/>
+              </w:rPr>
+              <w:t>Done</w:t>
+            </w:r>
+          </w:p>
+        </w:tc>
+      </w:tr>
+      <w:tr>
+        <w:tc>
+          <w:tcPr>
+            <w:tcW w:w="1927" w:type="dxa"/>
+            <w:tcBorders>
+              <w:top w:val="single" w:sz="4" w:space="0" w:color="666666"/>
+              <w:left w:val="single" w:sz="4" w:space="0" w:color="666666"/>
+              <w:bottom w:val="single" w:sz="4" w:space="0" w:color="666666"/>
+              <w:right w:val="single" w:sz="4" w:space="0" w:color="666666"/>
+            </w:tcBorders>
+            <w:shd w:val="clear" w:color="000000" w:fill="FFFFFF"/>
+            <w:tcMar>
+              <w:left w:w="108" w:type="dxa"/>
+              <w:right w:w="108" w:type="dxa"/>
+            </w:tcMar>
+            <w:vAlign w:val="center"/>
+          </w:tcPr>
+          <w:p>
+            <w:pPr>
+              <w:spacing w:after="0" w:line="240" w:lineRule="auto"/>
+              <w:rPr>
+                <w:rFonts w:ascii="Calibri" w:eastAsia="Calibri" w:hAnsi="Calibri" w:cs="Calibri"/>
+              </w:rPr>
+            </w:pPr>
+            <w:r>
+              <w:rPr>
+                <w:rFonts w:ascii="Calibri" w:eastAsia="Calibri" w:hAnsi="Calibri" w:cs="Calibri"/>
+                <w:sz w:val="18"/>
+              </w:rPr>
+              <w:t>Admin</w:t>
+            </w:r>
+          </w:p>
+        </w:tc>
+        <w:tc>
+          <w:tcPr>
+            <w:tcW w:w="2194" w:type="dxa"/>
+            <w:tcBorders>
+              <w:top w:val="single" w:sz="4" w:space="0" w:color="666666"/>
+              <w:left w:val="single" w:sz="4" w:space="0" w:color="666666"/>
+              <w:bottom w:val="single" w:sz="4" w:space="0" w:color="666666"/>
+              <w:right w:val="single" w:sz="4" w:space="0" w:color="666666"/>
+            </w:tcBorders>
+            <w:shd w:val="clear" w:color="000000" w:fill="FFFFFF"/>
+            <w:tcMar>
+              <w:left w:w="108" w:type="dxa"/>
+              <w:right w:w="108" w:type="dxa"/>
+            </w:tcMar>
+            <w:vAlign w:val="center"/>
+          </w:tcPr>
+          <w:p>
+            <w:pPr>
+              <w:spacing w:after="0" w:line="240" w:lineRule="auto"/>
+              <w:rPr>
+                <w:rFonts w:ascii="Calibri" w:eastAsia="Calibri" w:hAnsi="Calibri" w:cs="Calibri"/>
+              </w:rPr>
+            </w:pPr>
+            <w:r>
+              <w:rPr>
+                <w:rFonts w:ascii="Calibri" w:eastAsia="Calibri" w:hAnsi="Calibri" w:cs="Calibri"/>
+                <w:sz w:val="18"/>
+              </w:rPr>
+              <w:t>Delete a Film</w:t>
+            </w:r>
+          </w:p>
+        </w:tc>
+        <w:tc>
+          <w:tcPr>
+            <w:tcW w:w="2194" w:type="dxa"/>
+            <w:tcBorders>
+              <w:top w:val="single" w:sz="4" w:space="0" w:color="666666"/>
+              <w:left w:val="single" w:sz="4" w:space="0" w:color="666666"/>
+              <w:bottom w:val="single" w:sz="4" w:space="0" w:color="666666"/>
+              <w:right w:val="single" w:sz="4" w:space="0" w:color="666666"/>
+            </w:tcBorders>
+            <w:shd w:val="clear" w:color="000000" w:fill="FFFFFF"/>
+            <w:tcMar>
+              <w:left w:w="108" w:type="dxa"/>
+              <w:right w:w="108" w:type="dxa"/>
+            </w:tcMar>
+            <w:vAlign w:val="center"/>
+          </w:tcPr>
+          <w:p>
+            <w:pPr>
+              <w:spacing w:after="0" w:line="240" w:lineRule="auto"/>
+              <w:rPr>
+                <w:rFonts w:ascii="Calibri" w:eastAsia="Calibri" w:hAnsi="Calibri" w:cs="Calibri"/>
+              </w:rPr>
+            </w:pPr>
+            <w:r>
+              <w:rPr>
+                <w:rFonts w:ascii="Calibri" w:eastAsia="Calibri" w:hAnsi="Calibri" w:cs="Calibri"/>
+                <w:sz w:val="18"/>
+              </w:rPr>
+              <w:t>So they can remove films that are no longer showing</w:t>
+            </w:r>
+          </w:p>
+        </w:tc>
+        <w:tc>
+          <w:tcPr>
+            <w:tcW w:w="1960" w:type="dxa"/>
+            <w:tcBorders>
+              <w:top w:val="single" w:sz="4" w:space="0" w:color="666666"/>
+              <w:left w:val="single" w:sz="4" w:space="0" w:color="666666"/>
+              <w:bottom w:val="single" w:sz="4" w:space="0" w:color="666666"/>
+              <w:right w:val="single" w:sz="4" w:space="0" w:color="666666"/>
+            </w:tcBorders>
+            <w:shd w:val="clear" w:color="000000" w:fill="FFFFFF"/>
+            <w:tcMar>
+              <w:left w:w="108" w:type="dxa"/>
+              <w:right w:w="108" w:type="dxa"/>
+            </w:tcMar>
+            <w:vAlign w:val="center"/>
+          </w:tcPr>
+          <w:p>
+            <w:pPr>
+              <w:spacing w:after="0" w:line="240" w:lineRule="auto"/>
+              <w:rPr>
+                <w:rFonts w:ascii="Calibri" w:eastAsia="Calibri" w:hAnsi="Calibri" w:cs="Calibri"/>
+              </w:rPr>
+            </w:pPr>
+            <w:r>
+              <w:rPr>
+                <w:rFonts w:ascii="Calibri" w:eastAsia="Calibri" w:hAnsi="Calibri" w:cs="Calibri"/>
+                <w:sz w:val="18"/>
+              </w:rPr>
+              <w:t>High</w:t>
+            </w:r>
+          </w:p>
+        </w:tc>
+        <w:tc>
+          <w:tcPr>
+            <w:tcW w:w="1947" w:type="dxa"/>
+            <w:tcBorders>
+              <w:top w:val="single" w:sz="4" w:space="0" w:color="666666"/>
+              <w:left w:val="single" w:sz="4" w:space="0" w:color="666666"/>
+              <w:bottom w:val="single" w:sz="4" w:space="0" w:color="666666"/>
+              <w:right w:val="single" w:sz="4" w:space="0" w:color="666666"/>
+            </w:tcBorders>
+            <w:shd w:val="clear" w:color="000000" w:fill="FFFFFF"/>
+            <w:tcMar>
+              <w:left w:w="108" w:type="dxa"/>
+              <w:right w:w="108" w:type="dxa"/>
+            </w:tcMar>
+            <w:vAlign w:val="center"/>
+          </w:tcPr>
+          <w:p>
+            <w:pPr>
+              <w:spacing w:after="0" w:line="240" w:lineRule="auto"/>
+              <w:rPr>
+                <w:rFonts w:ascii="Calibri" w:eastAsia="Calibri" w:hAnsi="Calibri" w:cs="Calibri"/>
+              </w:rPr>
+            </w:pPr>
+            <w:r>
+              <w:rPr>
+                <w:rFonts w:ascii="Calibri" w:eastAsia="Calibri" w:hAnsi="Calibri" w:cs="Calibri"/>
+                <w:sz w:val="18"/>
+                <w:szCs w:val="18"/>
+              </w:rPr>
+              <w:t>Done</w:t>
+            </w:r>
+          </w:p>
+        </w:tc>
+      </w:tr>
+      <w:tr>
+        <w:tc>
+          <w:tcPr>
+            <w:tcW w:w="1927" w:type="dxa"/>
+            <w:tcBorders>
+              <w:top w:val="single" w:sz="4" w:space="0" w:color="666666"/>
+              <w:left w:val="single" w:sz="4" w:space="0" w:color="666666"/>
+              <w:bottom w:val="single" w:sz="4" w:space="0" w:color="666666"/>
+              <w:right w:val="single" w:sz="4" w:space="0" w:color="666666"/>
+            </w:tcBorders>
+            <w:shd w:val="clear" w:color="000000" w:fill="FFFFFF"/>
+            <w:tcMar>
+              <w:left w:w="108" w:type="dxa"/>
+              <w:right w:w="108" w:type="dxa"/>
+            </w:tcMar>
+            <w:vAlign w:val="center"/>
+          </w:tcPr>
+          <w:p>
+            <w:pPr>
+              <w:spacing w:after="0" w:line="240" w:lineRule="auto"/>
+              <w:rPr>
+                <w:rFonts w:ascii="Calibri" w:eastAsia="Calibri" w:hAnsi="Calibri" w:cs="Calibri"/>
+                <w:sz w:val="18"/>
+              </w:rPr>
+            </w:pPr>
+            <w:r>
+              <w:rPr>
+                <w:rFonts w:ascii="Calibri" w:eastAsia="Calibri" w:hAnsi="Calibri" w:cs="Calibri"/>
+                <w:sz w:val="18"/>
+              </w:rPr>
+              <w:t>Admin</w:t>
+            </w:r>
+          </w:p>
+        </w:tc>
+        <w:tc>
+          <w:tcPr>
+            <w:tcW w:w="2194" w:type="dxa"/>
+            <w:tcBorders>
+              <w:top w:val="single" w:sz="4" w:space="0" w:color="666666"/>
+              <w:left w:val="single" w:sz="4" w:space="0" w:color="666666"/>
+              <w:bottom w:val="single" w:sz="4" w:space="0" w:color="666666"/>
+              <w:right w:val="single" w:sz="4" w:space="0" w:color="666666"/>
+            </w:tcBorders>
+            <w:shd w:val="clear" w:color="000000" w:fill="FFFFFF"/>
+            <w:tcMar>
+              <w:left w:w="108" w:type="dxa"/>
+              <w:right w:w="108" w:type="dxa"/>
+            </w:tcMar>
+            <w:vAlign w:val="center"/>
+          </w:tcPr>
+          <w:p>
+            <w:pPr>
+              <w:spacing w:after="0" w:line="240" w:lineRule="auto"/>
+              <w:rPr>
+                <w:rFonts w:ascii="Calibri" w:eastAsia="Calibri" w:hAnsi="Calibri" w:cs="Calibri"/>
+                <w:sz w:val="18"/>
+              </w:rPr>
+            </w:pPr>
+            <w:r>
+              <w:rPr>
+                <w:rFonts w:ascii="Calibri" w:eastAsia="Calibri" w:hAnsi="Calibri" w:cs="Calibri"/>
+                <w:sz w:val="18"/>
+              </w:rPr>
+              <w:t>Add a Film</w:t>
+            </w:r>
+          </w:p>
+        </w:tc>
+        <w:tc>
+          <w:tcPr>
+            <w:tcW w:w="2194" w:type="dxa"/>
+            <w:tcBorders>
+              <w:top w:val="single" w:sz="4" w:space="0" w:color="666666"/>
+              <w:left w:val="single" w:sz="4" w:space="0" w:color="666666"/>
+              <w:bottom w:val="single" w:sz="4" w:space="0" w:color="666666"/>
+              <w:right w:val="single" w:sz="4" w:space="0" w:color="666666"/>
+            </w:tcBorders>
+            <w:shd w:val="clear" w:color="000000" w:fill="FFFFFF"/>
+            <w:tcMar>
+              <w:left w:w="108" w:type="dxa"/>
+              <w:right w:w="108" w:type="dxa"/>
+            </w:tcMar>
+            <w:vAlign w:val="center"/>
+          </w:tcPr>
+          <w:p>
+            <w:pPr>
+              <w:spacing w:after="0" w:line="240" w:lineRule="auto"/>
+              <w:rPr>
+                <w:rFonts w:ascii="Calibri" w:eastAsia="Calibri" w:hAnsi="Calibri" w:cs="Calibri"/>
+                <w:sz w:val="18"/>
+              </w:rPr>
+            </w:pPr>
+            <w:r>
+              <w:rPr>
+                <w:rFonts w:ascii="Calibri" w:eastAsia="Calibri" w:hAnsi="Calibri" w:cs="Calibri"/>
+                <w:sz w:val="18"/>
+              </w:rPr>
+              <w:t>So they can add new releases</w:t>
+            </w:r>
+          </w:p>
+        </w:tc>
+        <w:tc>
+          <w:tcPr>
+            <w:tcW w:w="1960" w:type="dxa"/>
+            <w:tcBorders>
+              <w:top w:val="single" w:sz="4" w:space="0" w:color="666666"/>
+              <w:left w:val="single" w:sz="4" w:space="0" w:color="666666"/>
+              <w:bottom w:val="single" w:sz="4" w:space="0" w:color="666666"/>
+              <w:right w:val="single" w:sz="4" w:space="0" w:color="666666"/>
+            </w:tcBorders>
+            <w:shd w:val="clear" w:color="000000" w:fill="FFFFFF"/>
+            <w:tcMar>
+              <w:left w:w="108" w:type="dxa"/>
+              <w:right w:w="108" w:type="dxa"/>
+            </w:tcMar>
+            <w:vAlign w:val="center"/>
+          </w:tcPr>
+          <w:p>
+            <w:pPr>
+              <w:spacing w:after="0" w:line="240" w:lineRule="auto"/>
+              <w:rPr>
+                <w:rFonts w:ascii="Calibri" w:eastAsia="Calibri" w:hAnsi="Calibri" w:cs="Calibri"/>
+                <w:sz w:val="18"/>
+              </w:rPr>
+            </w:pPr>
+            <w:r>
+              <w:rPr>
+                <w:rFonts w:ascii="Calibri" w:eastAsia="Calibri" w:hAnsi="Calibri" w:cs="Calibri"/>
+                <w:sz w:val="18"/>
+              </w:rPr>
+              <w:t>High</w:t>
+            </w:r>
+          </w:p>
+        </w:tc>
+        <w:tc>
+          <w:tcPr>
+            <w:tcW w:w="1947" w:type="dxa"/>
+            <w:tcBorders>
+              <w:top w:val="single" w:sz="4" w:space="0" w:color="666666"/>
+              <w:left w:val="single" w:sz="4" w:space="0" w:color="666666"/>
+              <w:bottom w:val="single" w:sz="4" w:space="0" w:color="666666"/>
+              <w:right w:val="single" w:sz="4" w:space="0" w:color="666666"/>
+            </w:tcBorders>
+            <w:shd w:val="clear" w:color="000000" w:fill="FFFFFF"/>
+            <w:tcMar>
+              <w:left w:w="108" w:type="dxa"/>
+              <w:right w:w="108" w:type="dxa"/>
+            </w:tcMar>
+            <w:vAlign w:val="center"/>
+          </w:tcPr>
+          <w:p>
+            <w:pPr>
+              <w:spacing w:after="0" w:line="240" w:lineRule="auto"/>
+              <w:rPr>
+                <w:rFonts w:ascii="Calibri" w:eastAsia="Calibri" w:hAnsi="Calibri" w:cs="Calibri"/>
+                <w:sz w:val="18"/>
+                <w:szCs w:val="18"/>
+              </w:rPr>
+            </w:pPr>
+            <w:r>
+              <w:rPr>
+                <w:rFonts w:ascii="Calibri" w:eastAsia="Calibri" w:hAnsi="Calibri" w:cs="Calibri"/>
+                <w:sz w:val="18"/>
+                <w:szCs w:val="18"/>
+              </w:rPr>
+              <w:t>Done</w:t>
+            </w:r>
+          </w:p>
+        </w:tc>
+      </w:tr>
+      <w:tr>
+        <w:tc>
+          <w:tcPr>
+            <w:tcW w:w="1927" w:type="dxa"/>
+            <w:tcBorders>
+              <w:top w:val="single" w:sz="4" w:space="0" w:color="666666"/>
+              <w:left w:val="single" w:sz="4" w:space="0" w:color="666666"/>
+              <w:bottom w:val="single" w:sz="4" w:space="0" w:color="666666"/>
+              <w:right w:val="single" w:sz="4" w:space="0" w:color="666666"/>
+            </w:tcBorders>
+            <w:shd w:val="clear" w:color="000000" w:fill="FFFFFF"/>
+            <w:tcMar>
+              <w:left w:w="108" w:type="dxa"/>
+              <w:right w:w="108" w:type="dxa"/>
+            </w:tcMar>
+            <w:vAlign w:val="center"/>
+          </w:tcPr>
+          <w:p>
+            <w:pPr>
+              <w:spacing w:after="0" w:line="240" w:lineRule="auto"/>
+              <w:rPr>
+                <w:rFonts w:ascii="Calibri" w:eastAsia="Calibri" w:hAnsi="Calibri" w:cs="Calibri"/>
+              </w:rPr>
+            </w:pPr>
+            <w:r>
+              <w:rPr>
+                <w:rFonts w:ascii="Calibri" w:eastAsia="Calibri" w:hAnsi="Calibri" w:cs="Calibri"/>
+                <w:sz w:val="18"/>
+              </w:rPr>
+              <w:t>Admin</w:t>
+            </w:r>
+          </w:p>
+        </w:tc>
+        <w:tc>
+          <w:tcPr>
+            <w:tcW w:w="2194" w:type="dxa"/>
+            <w:tcBorders>
+              <w:top w:val="single" w:sz="4" w:space="0" w:color="666666"/>
+              <w:left w:val="single" w:sz="4" w:space="0" w:color="666666"/>
+              <w:bottom w:val="single" w:sz="4" w:space="0" w:color="666666"/>
+              <w:right w:val="single" w:sz="4" w:space="0" w:color="666666"/>
+            </w:tcBorders>
+            <w:shd w:val="clear" w:color="000000" w:fill="FFFFFF"/>
+            <w:tcMar>
+              <w:left w:w="108" w:type="dxa"/>
+              <w:right w:w="108" w:type="dxa"/>
+            </w:tcMar>
+            <w:vAlign w:val="center"/>
+          </w:tcPr>
+          <w:p>
+            <w:pPr>
+              <w:spacing w:after="0" w:line="240" w:lineRule="auto"/>
+              <w:rPr>
+                <w:rFonts w:ascii="Calibri" w:eastAsia="Calibri" w:hAnsi="Calibri" w:cs="Calibri"/>
+              </w:rPr>
+            </w:pPr>
+            <w:r>
+              <w:rPr>
+                <w:rFonts w:ascii="Calibri" w:eastAsia="Calibri" w:hAnsi="Calibri" w:cs="Calibri"/>
+                <w:sz w:val="18"/>
+              </w:rPr>
+              <w:t>Edit Cinema Screening</w:t>
+            </w:r>
+          </w:p>
+        </w:tc>
+        <w:tc>
+          <w:tcPr>
+            <w:tcW w:w="2194" w:type="dxa"/>
+            <w:tcBorders>
+              <w:top w:val="single" w:sz="4" w:space="0" w:color="666666"/>
+              <w:left w:val="single" w:sz="4" w:space="0" w:color="666666"/>
+              <w:bottom w:val="single" w:sz="4" w:space="0" w:color="666666"/>
+              <w:right w:val="single" w:sz="4" w:space="0" w:color="666666"/>
+            </w:tcBorders>
+            <w:shd w:val="clear" w:color="000000" w:fill="FFFFFF"/>
+            <w:tcMar>
+              <w:left w:w="108" w:type="dxa"/>
+              <w:right w:w="108" w:type="dxa"/>
+            </w:tcMar>
+            <w:vAlign w:val="center"/>
+          </w:tcPr>
+          <w:p>
+            <w:pPr>
+              <w:spacing w:after="0" w:line="240" w:lineRule="auto"/>
+              <w:rPr>
+                <w:rFonts w:ascii="Calibri" w:eastAsia="Calibri" w:hAnsi="Calibri" w:cs="Calibri"/>
+              </w:rPr>
+            </w:pPr>
+            <w:r>
+              <w:rPr>
+                <w:rFonts w:ascii="Calibri" w:eastAsia="Calibri" w:hAnsi="Calibri" w:cs="Calibri"/>
+                <w:sz w:val="18"/>
+              </w:rPr>
+              <w:t>So they can correct screening information such as the film or the time if there are delays</w:t>
+            </w:r>
+          </w:p>
+        </w:tc>
+        <w:tc>
+          <w:tcPr>
+            <w:tcW w:w="1960" w:type="dxa"/>
+            <w:tcBorders>
+              <w:top w:val="single" w:sz="4" w:space="0" w:color="666666"/>
+              <w:left w:val="single" w:sz="4" w:space="0" w:color="666666"/>
+              <w:bottom w:val="single" w:sz="4" w:space="0" w:color="666666"/>
+              <w:right w:val="single" w:sz="4" w:space="0" w:color="666666"/>
+            </w:tcBorders>
+            <w:shd w:val="clear" w:color="000000" w:fill="FFFFFF"/>
+            <w:tcMar>
+              <w:left w:w="108" w:type="dxa"/>
+              <w:right w:w="108" w:type="dxa"/>
+            </w:tcMar>
+            <w:vAlign w:val="center"/>
+          </w:tcPr>
+          <w:p>
+            <w:pPr>
+              <w:spacing w:after="0" w:line="240" w:lineRule="auto"/>
+              <w:rPr>
+                <w:rFonts w:ascii="Calibri" w:eastAsia="Calibri" w:hAnsi="Calibri" w:cs="Calibri"/>
+              </w:rPr>
+            </w:pPr>
+            <w:r>
+              <w:rPr>
+                <w:rFonts w:ascii="Calibri" w:eastAsia="Calibri" w:hAnsi="Calibri" w:cs="Calibri"/>
+                <w:sz w:val="18"/>
+              </w:rPr>
+              <w:t>High</w:t>
+            </w:r>
+          </w:p>
+        </w:tc>
+        <w:tc>
+          <w:tcPr>
+            <w:tcW w:w="1947" w:type="dxa"/>
+            <w:tcBorders>
+              <w:top w:val="single" w:sz="4" w:space="0" w:color="666666"/>
+              <w:left w:val="single" w:sz="4" w:space="0" w:color="666666"/>
+              <w:bottom w:val="single" w:sz="4" w:space="0" w:color="666666"/>
+              <w:right w:val="single" w:sz="4" w:space="0" w:color="666666"/>
+            </w:tcBorders>
+            <w:shd w:val="clear" w:color="000000" w:fill="FFFFFF"/>
+            <w:tcMar>
+              <w:left w:w="108" w:type="dxa"/>
+              <w:right w:w="108" w:type="dxa"/>
+            </w:tcMar>
+            <w:vAlign w:val="center"/>
+          </w:tcPr>
+          <w:p>
+            <w:pPr>
+              <w:spacing w:after="0" w:line="240" w:lineRule="auto"/>
+              <w:rPr>
+                <w:rFonts w:ascii="Calibri" w:eastAsia="Calibri" w:hAnsi="Calibri" w:cs="Calibri"/>
+              </w:rPr>
+            </w:pPr>
+            <w:r>
+              <w:rPr>
+                <w:rFonts w:ascii="Calibri" w:eastAsia="Calibri" w:hAnsi="Calibri" w:cs="Calibri"/>
+                <w:sz w:val="18"/>
+                <w:szCs w:val="18"/>
+              </w:rPr>
+              <w:t>In Progress</w:t>
+            </w:r>
+          </w:p>
+        </w:tc>
+      </w:tr>
+      <w:tr>
+        <w:tc>
+          <w:tcPr>
+            <w:tcW w:w="1927" w:type="dxa"/>
+            <w:tcBorders>
+              <w:top w:val="single" w:sz="4" w:space="0" w:color="666666"/>
+              <w:left w:val="single" w:sz="4" w:space="0" w:color="666666"/>
+              <w:bottom w:val="single" w:sz="4" w:space="0" w:color="666666"/>
+              <w:right w:val="single" w:sz="4" w:space="0" w:color="666666"/>
+            </w:tcBorders>
+            <w:shd w:val="clear" w:color="000000" w:fill="FFFFFF"/>
+            <w:tcMar>
+              <w:left w:w="108" w:type="dxa"/>
+              <w:right w:w="108" w:type="dxa"/>
+            </w:tcMar>
+            <w:vAlign w:val="center"/>
+          </w:tcPr>
+          <w:p>
+            <w:pPr>
+              <w:spacing w:after="0" w:line="240" w:lineRule="auto"/>
+              <w:rPr>
+                <w:rFonts w:ascii="Calibri" w:eastAsia="Calibri" w:hAnsi="Calibri" w:cs="Calibri"/>
+              </w:rPr>
+            </w:pPr>
+            <w:r>
+              <w:rPr>
+                <w:rFonts w:ascii="Calibri" w:eastAsia="Calibri" w:hAnsi="Calibri" w:cs="Calibri"/>
+                <w:sz w:val="18"/>
+              </w:rPr>
+              <w:t>Admin</w:t>
+            </w:r>
+          </w:p>
+        </w:tc>
+        <w:tc>
+          <w:tcPr>
+            <w:tcW w:w="2194" w:type="dxa"/>
+            <w:tcBorders>
+              <w:top w:val="single" w:sz="4" w:space="0" w:color="666666"/>
+              <w:left w:val="single" w:sz="4" w:space="0" w:color="666666"/>
+              <w:bottom w:val="single" w:sz="4" w:space="0" w:color="666666"/>
+              <w:right w:val="single" w:sz="4" w:space="0" w:color="666666"/>
+            </w:tcBorders>
+            <w:shd w:val="clear" w:color="000000" w:fill="FFFFFF"/>
+            <w:tcMar>
+              <w:left w:w="108" w:type="dxa"/>
+              <w:right w:w="108" w:type="dxa"/>
+            </w:tcMar>
+            <w:vAlign w:val="center"/>
+          </w:tcPr>
+          <w:p>
+            <w:pPr>
+              <w:spacing w:after="0" w:line="240" w:lineRule="auto"/>
+              <w:rPr>
+                <w:rFonts w:ascii="Calibri" w:eastAsia="Calibri" w:hAnsi="Calibri" w:cs="Calibri"/>
+              </w:rPr>
+            </w:pPr>
+            <w:r>
+              <w:rPr>
+                <w:rFonts w:ascii="Calibri" w:eastAsia="Calibri" w:hAnsi="Calibri" w:cs="Calibri"/>
+                <w:sz w:val="18"/>
+              </w:rPr>
+              <w:t>Add Cinema Screening</w:t>
+            </w:r>
+          </w:p>
+        </w:tc>
+        <w:tc>
+          <w:tcPr>
+            <w:tcW w:w="2194" w:type="dxa"/>
+            <w:tcBorders>
+              <w:top w:val="single" w:sz="4" w:space="0" w:color="666666"/>
+              <w:left w:val="single" w:sz="4" w:space="0" w:color="666666"/>
+              <w:bottom w:val="single" w:sz="4" w:space="0" w:color="666666"/>
+              <w:right w:val="single" w:sz="4" w:space="0" w:color="666666"/>
+            </w:tcBorders>
+            <w:shd w:val="clear" w:color="000000" w:fill="FFFFFF"/>
+            <w:tcMar>
+              <w:left w:w="108" w:type="dxa"/>
+              <w:right w:w="108" w:type="dxa"/>
+            </w:tcMar>
+            <w:vAlign w:val="center"/>
+          </w:tcPr>
+          <w:p>
+            <w:pPr>
+              <w:spacing w:after="0" w:line="240" w:lineRule="auto"/>
+              <w:rPr>
+                <w:rFonts w:ascii="Calibri" w:eastAsia="Calibri" w:hAnsi="Calibri" w:cs="Calibri"/>
+              </w:rPr>
+            </w:pPr>
+            <w:r>
+              <w:rPr>
+                <w:rFonts w:ascii="Calibri" w:eastAsia="Calibri" w:hAnsi="Calibri" w:cs="Calibri"/>
+                <w:sz w:val="18"/>
+              </w:rPr>
+              <w:t>So they can add more screenings for a film or perhaps even a new film</w:t>
+            </w:r>
+          </w:p>
+        </w:tc>
+        <w:tc>
+          <w:tcPr>
+            <w:tcW w:w="1960" w:type="dxa"/>
+            <w:tcBorders>
+              <w:top w:val="single" w:sz="4" w:space="0" w:color="666666"/>
+              <w:left w:val="single" w:sz="4" w:space="0" w:color="666666"/>
+              <w:bottom w:val="single" w:sz="4" w:space="0" w:color="666666"/>
+              <w:right w:val="single" w:sz="4" w:space="0" w:color="666666"/>
+            </w:tcBorders>
+            <w:shd w:val="clear" w:color="000000" w:fill="FFFFFF"/>
+            <w:tcMar>
+              <w:left w:w="108" w:type="dxa"/>
+              <w:right w:w="108" w:type="dxa"/>
+            </w:tcMar>
+            <w:vAlign w:val="center"/>
+          </w:tcPr>
+          <w:p>
+            <w:pPr>
+              <w:spacing w:after="0" w:line="240" w:lineRule="auto"/>
+              <w:rPr>
+                <w:rFonts w:ascii="Calibri" w:eastAsia="Calibri" w:hAnsi="Calibri" w:cs="Calibri"/>
+              </w:rPr>
+            </w:pPr>
+            <w:r>
+              <w:rPr>
+                <w:rFonts w:ascii="Calibri" w:eastAsia="Calibri" w:hAnsi="Calibri" w:cs="Calibri"/>
+                <w:sz w:val="18"/>
+              </w:rPr>
+              <w:t>High</w:t>
+            </w:r>
+          </w:p>
+        </w:tc>
+        <w:tc>
+          <w:tcPr>
+            <w:tcW w:w="1947" w:type="dxa"/>
+            <w:tcBorders>
+              <w:top w:val="single" w:sz="4" w:space="0" w:color="666666"/>
+              <w:left w:val="single" w:sz="4" w:space="0" w:color="666666"/>
+              <w:bottom w:val="single" w:sz="4" w:space="0" w:color="666666"/>
+              <w:right w:val="single" w:sz="4" w:space="0" w:color="666666"/>
+            </w:tcBorders>
+            <w:shd w:val="clear" w:color="000000" w:fill="FFFFFF"/>
+            <w:tcMar>
+              <w:left w:w="108" w:type="dxa"/>
+              <w:right w:w="108" w:type="dxa"/>
+            </w:tcMar>
+            <w:vAlign w:val="center"/>
+          </w:tcPr>
+          <w:p>
+            <w:pPr>
+              <w:spacing w:after="0" w:line="240" w:lineRule="auto"/>
+              <w:rPr>
+                <w:rFonts w:ascii="Calibri" w:eastAsia="Calibri" w:hAnsi="Calibri" w:cs="Calibri"/>
+              </w:rPr>
+            </w:pPr>
+            <w:r>
+              <w:rPr>
+                <w:rFonts w:ascii="Calibri" w:eastAsia="Calibri" w:hAnsi="Calibri" w:cs="Calibri"/>
+                <w:sz w:val="18"/>
+                <w:szCs w:val="18"/>
+              </w:rPr>
+              <w:t>In Progress</w:t>
+            </w:r>
+          </w:p>
+        </w:tc>
+      </w:tr>
+      <w:tr>
+        <w:tc>
+          <w:tcPr>
+            <w:tcW w:w="1927" w:type="dxa"/>
+            <w:tcBorders>
+              <w:top w:val="single" w:sz="4" w:space="0" w:color="666666"/>
+              <w:left w:val="single" w:sz="4" w:space="0" w:color="666666"/>
+              <w:bottom w:val="single" w:sz="4" w:space="0" w:color="666666"/>
+              <w:right w:val="single" w:sz="4" w:space="0" w:color="666666"/>
+            </w:tcBorders>
+            <w:shd w:val="clear" w:color="000000" w:fill="FFFFFF"/>
+            <w:tcMar>
+              <w:left w:w="108" w:type="dxa"/>
+              <w:right w:w="108" w:type="dxa"/>
+            </w:tcMar>
+            <w:vAlign w:val="center"/>
+          </w:tcPr>
+          <w:p>
+            <w:pPr>
+              <w:spacing w:after="0" w:line="240" w:lineRule="auto"/>
+              <w:rPr>
+                <w:rFonts w:ascii="Calibri" w:eastAsia="Calibri" w:hAnsi="Calibri" w:cs="Calibri"/>
+              </w:rPr>
+            </w:pPr>
+            <w:r>
+              <w:rPr>
+                <w:rFonts w:ascii="Calibri" w:eastAsia="Calibri" w:hAnsi="Calibri" w:cs="Calibri"/>
+                <w:sz w:val="18"/>
+              </w:rPr>
+              <w:t>Admin</w:t>
+            </w:r>
+          </w:p>
+        </w:tc>
+        <w:tc>
+          <w:tcPr>
+            <w:tcW w:w="2194" w:type="dxa"/>
+            <w:tcBorders>
+              <w:top w:val="single" w:sz="4" w:space="0" w:color="666666"/>
+              <w:left w:val="single" w:sz="4" w:space="0" w:color="666666"/>
+              <w:bottom w:val="single" w:sz="4" w:space="0" w:color="666666"/>
+              <w:right w:val="single" w:sz="4" w:space="0" w:color="666666"/>
+            </w:tcBorders>
+            <w:shd w:val="clear" w:color="000000" w:fill="FFFFFF"/>
+            <w:tcMar>
+              <w:left w:w="108" w:type="dxa"/>
+              <w:right w:w="108" w:type="dxa"/>
+            </w:tcMar>
+            <w:vAlign w:val="center"/>
+          </w:tcPr>
+          <w:p>
+            <w:pPr>
+              <w:spacing w:after="0" w:line="240" w:lineRule="auto"/>
+              <w:rPr>
+                <w:rFonts w:ascii="Calibri" w:eastAsia="Calibri" w:hAnsi="Calibri" w:cs="Calibri"/>
+              </w:rPr>
+            </w:pPr>
+            <w:r>
+              <w:rPr>
+                <w:rFonts w:ascii="Calibri" w:eastAsia="Calibri" w:hAnsi="Calibri" w:cs="Calibri"/>
+                <w:sz w:val="18"/>
+              </w:rPr>
+              <w:t>Remove Cinema Screening</w:t>
+            </w:r>
+          </w:p>
+        </w:tc>
+        <w:tc>
+          <w:tcPr>
+            <w:tcW w:w="2194" w:type="dxa"/>
+            <w:tcBorders>
+              <w:top w:val="single" w:sz="4" w:space="0" w:color="666666"/>
+              <w:left w:val="single" w:sz="4" w:space="0" w:color="666666"/>
+              <w:bottom w:val="single" w:sz="4" w:space="0" w:color="666666"/>
+              <w:right w:val="single" w:sz="4" w:space="0" w:color="666666"/>
+            </w:tcBorders>
+            <w:shd w:val="clear" w:color="000000" w:fill="FFFFFF"/>
+            <w:tcMar>
+              <w:left w:w="108" w:type="dxa"/>
+              <w:right w:w="108" w:type="dxa"/>
+            </w:tcMar>
+            <w:vAlign w:val="center"/>
+          </w:tcPr>
+          <w:p>
+            <w:pPr>
+              <w:spacing w:after="0" w:line="240" w:lineRule="auto"/>
+              <w:rPr>
+                <w:rFonts w:ascii="Calibri" w:eastAsia="Calibri" w:hAnsi="Calibri" w:cs="Calibri"/>
+              </w:rPr>
+            </w:pPr>
+            <w:r>
+              <w:rPr>
+                <w:rFonts w:ascii="Calibri" w:eastAsia="Calibri" w:hAnsi="Calibri" w:cs="Calibri"/>
+                <w:sz w:val="18"/>
+              </w:rPr>
+              <w:t>So they can update the screenings if a screening is no longer going ahead</w:t>
+            </w:r>
+          </w:p>
+        </w:tc>
+        <w:tc>
+          <w:tcPr>
+            <w:tcW w:w="1960" w:type="dxa"/>
+            <w:tcBorders>
+              <w:top w:val="single" w:sz="4" w:space="0" w:color="666666"/>
+              <w:left w:val="single" w:sz="4" w:space="0" w:color="666666"/>
+              <w:bottom w:val="single" w:sz="4" w:space="0" w:color="666666"/>
+              <w:right w:val="single" w:sz="4" w:space="0" w:color="666666"/>
+            </w:tcBorders>
+            <w:shd w:val="clear" w:color="000000" w:fill="FFFFFF"/>
+            <w:tcMar>
+              <w:left w:w="108" w:type="dxa"/>
+              <w:right w:w="108" w:type="dxa"/>
+            </w:tcMar>
+            <w:vAlign w:val="center"/>
+          </w:tcPr>
+          <w:p>
+            <w:pPr>
+              <w:spacing w:after="0" w:line="240" w:lineRule="auto"/>
+              <w:rPr>
+                <w:rFonts w:ascii="Calibri" w:eastAsia="Calibri" w:hAnsi="Calibri" w:cs="Calibri"/>
+              </w:rPr>
+            </w:pPr>
+            <w:r>
+              <w:rPr>
+                <w:rFonts w:ascii="Calibri" w:eastAsia="Calibri" w:hAnsi="Calibri" w:cs="Calibri"/>
+                <w:sz w:val="18"/>
+              </w:rPr>
+              <w:t>High</w:t>
+            </w:r>
+          </w:p>
+        </w:tc>
+        <w:tc>
+          <w:tcPr>
+            <w:tcW w:w="1947" w:type="dxa"/>
+            <w:tcBorders>
+              <w:top w:val="single" w:sz="4" w:space="0" w:color="666666"/>
+              <w:left w:val="single" w:sz="4" w:space="0" w:color="666666"/>
+              <w:bottom w:val="single" w:sz="4" w:space="0" w:color="666666"/>
+              <w:right w:val="single" w:sz="4" w:space="0" w:color="666666"/>
+            </w:tcBorders>
+            <w:shd w:val="clear" w:color="000000" w:fill="FFFFFF"/>
+            <w:tcMar>
+              <w:left w:w="108" w:type="dxa"/>
+              <w:right w:w="108" w:type="dxa"/>
+            </w:tcMar>
+            <w:vAlign w:val="center"/>
+          </w:tcPr>
+          <w:p>
+            <w:pPr>
+              <w:spacing w:after="0" w:line="240" w:lineRule="auto"/>
+              <w:rPr>
+                <w:rFonts w:ascii="Calibri" w:eastAsia="Calibri" w:hAnsi="Calibri" w:cs="Calibri"/>
+              </w:rPr>
+            </w:pPr>
+            <w:r>
+              <w:rPr>
+                <w:rFonts w:ascii="Calibri" w:eastAsia="Calibri" w:hAnsi="Calibri" w:cs="Calibri"/>
+                <w:sz w:val="18"/>
+                <w:szCs w:val="18"/>
+              </w:rPr>
+              <w:t>In Progress</w:t>
+            </w:r>
+          </w:p>
+        </w:tc>
+      </w:tr>
+      <w:tr>
+        <w:tc>
+          <w:tcPr>
+            <w:tcW w:w="1927" w:type="dxa"/>
+            <w:tcBorders>
+              <w:top w:val="single" w:sz="4" w:space="0" w:color="666666"/>
+              <w:left w:val="single" w:sz="4" w:space="0" w:color="666666"/>
+              <w:bottom w:val="single" w:sz="4" w:space="0" w:color="666666"/>
+              <w:right w:val="single" w:sz="4" w:space="0" w:color="666666"/>
+            </w:tcBorders>
+            <w:shd w:val="clear" w:color="000000" w:fill="FFFFFF"/>
+            <w:tcMar>
+              <w:left w:w="108" w:type="dxa"/>
+              <w:right w:w="108" w:type="dxa"/>
+            </w:tcMar>
+            <w:vAlign w:val="center"/>
+          </w:tcPr>
+          <w:p>
+            <w:pPr>
+              <w:spacing w:after="0" w:line="240" w:lineRule="auto"/>
+              <w:rPr>
+                <w:rFonts w:ascii="Calibri" w:eastAsia="Calibri" w:hAnsi="Calibri" w:cs="Calibri"/>
+              </w:rPr>
+            </w:pPr>
+            <w:r>
+              <w:rPr>
+                <w:rFonts w:ascii="Calibri" w:eastAsia="Calibri" w:hAnsi="Calibri" w:cs="Calibri"/>
+                <w:sz w:val="18"/>
+              </w:rPr>
+              <w:t>Manager</w:t>
+            </w:r>
+          </w:p>
+        </w:tc>
+        <w:tc>
+          <w:tcPr>
+            <w:tcW w:w="2194" w:type="dxa"/>
+            <w:tcBorders>
+              <w:top w:val="single" w:sz="4" w:space="0" w:color="666666"/>
+              <w:left w:val="single" w:sz="4" w:space="0" w:color="666666"/>
+              <w:bottom w:val="single" w:sz="4" w:space="0" w:color="666666"/>
+              <w:right w:val="single" w:sz="4" w:space="0" w:color="666666"/>
+            </w:tcBorders>
+            <w:shd w:val="clear" w:color="000000" w:fill="FFFFFF"/>
+            <w:tcMar>
+              <w:left w:w="108" w:type="dxa"/>
+              <w:right w:w="108" w:type="dxa"/>
+            </w:tcMar>
+            <w:vAlign w:val="center"/>
+          </w:tcPr>
+          <w:p>
+            <w:pPr>
+              <w:spacing w:after="0" w:line="240" w:lineRule="auto"/>
+              <w:rPr>
+                <w:rFonts w:ascii="Calibri" w:eastAsia="Calibri" w:hAnsi="Calibri" w:cs="Calibri"/>
+              </w:rPr>
+            </w:pPr>
+            <w:r>
+              <w:rPr>
+                <w:rFonts w:ascii="Calibri" w:eastAsia="Calibri" w:hAnsi="Calibri" w:cs="Calibri"/>
+                <w:sz w:val="18"/>
+              </w:rPr>
+              <w:t>View Admin details</w:t>
+            </w:r>
+          </w:p>
+        </w:tc>
+        <w:tc>
+          <w:tcPr>
+            <w:tcW w:w="2194" w:type="dxa"/>
+            <w:tcBorders>
+              <w:top w:val="single" w:sz="4" w:space="0" w:color="666666"/>
+              <w:left w:val="single" w:sz="4" w:space="0" w:color="666666"/>
+              <w:bottom w:val="single" w:sz="4" w:space="0" w:color="666666"/>
+              <w:right w:val="single" w:sz="4" w:space="0" w:color="666666"/>
+            </w:tcBorders>
+            <w:shd w:val="clear" w:color="000000" w:fill="FFFFFF"/>
+            <w:tcMar>
+              <w:left w:w="108" w:type="dxa"/>
+              <w:right w:w="108" w:type="dxa"/>
+            </w:tcMar>
+            <w:vAlign w:val="center"/>
+          </w:tcPr>
+          <w:p>
+            <w:pPr>
+              <w:spacing w:after="0" w:line="240" w:lineRule="auto"/>
+              <w:rPr>
+                <w:rFonts w:ascii="Calibri" w:eastAsia="Calibri" w:hAnsi="Calibri" w:cs="Calibri"/>
+              </w:rPr>
+            </w:pPr>
+            <w:r>
+              <w:rPr>
+                <w:rFonts w:ascii="Calibri" w:eastAsia="Calibri" w:hAnsi="Calibri" w:cs="Calibri"/>
+                <w:sz w:val="18"/>
+              </w:rPr>
+              <w:t>To be able to identify the staff they might manage</w:t>
+            </w:r>
+          </w:p>
+        </w:tc>
+        <w:tc>
+          <w:tcPr>
+            <w:tcW w:w="1960" w:type="dxa"/>
+            <w:tcBorders>
+              <w:top w:val="single" w:sz="4" w:space="0" w:color="666666"/>
+              <w:left w:val="single" w:sz="4" w:space="0" w:color="666666"/>
+              <w:bottom w:val="single" w:sz="4" w:space="0" w:color="666666"/>
+              <w:right w:val="single" w:sz="4" w:space="0" w:color="666666"/>
+            </w:tcBorders>
+            <w:shd w:val="clear" w:color="000000" w:fill="FFFFFF"/>
+            <w:tcMar>
+              <w:left w:w="108" w:type="dxa"/>
+              <w:right w:w="108" w:type="dxa"/>
+            </w:tcMar>
+            <w:vAlign w:val="center"/>
+          </w:tcPr>
+          <w:p>
+            <w:pPr>
+              <w:spacing w:after="0" w:line="240" w:lineRule="auto"/>
+              <w:rPr>
+                <w:rFonts w:ascii="Calibri" w:eastAsia="Calibri" w:hAnsi="Calibri" w:cs="Calibri"/>
+              </w:rPr>
+            </w:pPr>
+            <w:r>
+              <w:rPr>
+                <w:rFonts w:ascii="Calibri" w:eastAsia="Calibri" w:hAnsi="Calibri" w:cs="Calibri"/>
+                <w:sz w:val="18"/>
+              </w:rPr>
+              <w:t>High</w:t>
+            </w:r>
+          </w:p>
+        </w:tc>
+        <w:tc>
+          <w:tcPr>
+            <w:tcW w:w="1947" w:type="dxa"/>
+            <w:tcBorders>
+              <w:top w:val="single" w:sz="4" w:space="0" w:color="666666"/>
+              <w:left w:val="single" w:sz="4" w:space="0" w:color="666666"/>
+              <w:bottom w:val="single" w:sz="4" w:space="0" w:color="666666"/>
+              <w:right w:val="single" w:sz="4" w:space="0" w:color="666666"/>
+            </w:tcBorders>
+            <w:shd w:val="clear" w:color="000000" w:fill="FFFFFF"/>
+            <w:tcMar>
+              <w:left w:w="108" w:type="dxa"/>
+              <w:right w:w="108" w:type="dxa"/>
+            </w:tcMar>
+            <w:vAlign w:val="center"/>
+          </w:tcPr>
+          <w:p>
+            <w:pPr>
+              <w:spacing w:after="0" w:line="240" w:lineRule="auto"/>
+              <w:rPr>
+                <w:rFonts w:ascii="Calibri" w:eastAsia="Calibri" w:hAnsi="Calibri" w:cs="Calibri"/>
+              </w:rPr>
+            </w:pPr>
+            <w:r>
+              <w:rPr>
+                <w:rFonts w:ascii="Calibri" w:eastAsia="Calibri" w:hAnsi="Calibri" w:cs="Calibri"/>
+                <w:sz w:val="18"/>
+                <w:szCs w:val="18"/>
+              </w:rPr>
+              <w:t>Done</w:t>
+            </w:r>
+          </w:p>
+        </w:tc>
+      </w:tr>
+      <w:tr>
+        <w:tc>
+          <w:tcPr>
+            <w:tcW w:w="1927" w:type="dxa"/>
+            <w:tcBorders>
+              <w:top w:val="single" w:sz="4" w:space="0" w:color="666666"/>
+              <w:left w:val="single" w:sz="4" w:space="0" w:color="666666"/>
+              <w:bottom w:val="single" w:sz="4" w:space="0" w:color="666666"/>
+              <w:right w:val="single" w:sz="4" w:space="0" w:color="666666"/>
+            </w:tcBorders>
+            <w:shd w:val="clear" w:color="000000" w:fill="FFFFFF"/>
+            <w:tcMar>
+              <w:left w:w="108" w:type="dxa"/>
+              <w:right w:w="108" w:type="dxa"/>
+            </w:tcMar>
+            <w:vAlign w:val="center"/>
+          </w:tcPr>
+          <w:p>
+            <w:pPr>
+              <w:spacing w:after="0" w:line="240" w:lineRule="auto"/>
+              <w:rPr>
+                <w:rFonts w:ascii="Calibri" w:eastAsia="Calibri" w:hAnsi="Calibri" w:cs="Calibri"/>
+              </w:rPr>
+            </w:pPr>
+            <w:r>
+              <w:rPr>
+                <w:rFonts w:ascii="Calibri" w:eastAsia="Calibri" w:hAnsi="Calibri" w:cs="Calibri"/>
+                <w:sz w:val="18"/>
+              </w:rPr>
+              <w:t>Manager</w:t>
+            </w:r>
+          </w:p>
+        </w:tc>
+        <w:tc>
+          <w:tcPr>
+            <w:tcW w:w="2194" w:type="dxa"/>
+            <w:tcBorders>
+              <w:top w:val="single" w:sz="4" w:space="0" w:color="666666"/>
+              <w:left w:val="single" w:sz="4" w:space="0" w:color="666666"/>
+              <w:bottom w:val="single" w:sz="4" w:space="0" w:color="666666"/>
+              <w:right w:val="single" w:sz="4" w:space="0" w:color="666666"/>
+            </w:tcBorders>
+            <w:shd w:val="clear" w:color="000000" w:fill="FFFFFF"/>
+            <w:tcMar>
+              <w:left w:w="108" w:type="dxa"/>
+              <w:right w:w="108" w:type="dxa"/>
+            </w:tcMar>
+            <w:vAlign w:val="center"/>
+          </w:tcPr>
+          <w:p>
+            <w:pPr>
+              <w:spacing w:after="0" w:line="240" w:lineRule="auto"/>
+              <w:rPr>
+                <w:rFonts w:ascii="Calibri" w:eastAsia="Calibri" w:hAnsi="Calibri" w:cs="Calibri"/>
+              </w:rPr>
+            </w:pPr>
+            <w:r>
+              <w:rPr>
+                <w:rFonts w:ascii="Calibri" w:eastAsia="Calibri" w:hAnsi="Calibri" w:cs="Calibri"/>
+                <w:sz w:val="18"/>
+              </w:rPr>
+              <w:t>Edit Admin details</w:t>
+            </w:r>
+          </w:p>
+        </w:tc>
+        <w:tc>
+          <w:tcPr>
+            <w:tcW w:w="2194" w:type="dxa"/>
+            <w:tcBorders>
+              <w:top w:val="single" w:sz="4" w:space="0" w:color="666666"/>
+              <w:left w:val="single" w:sz="4" w:space="0" w:color="666666"/>
+              <w:bottom w:val="single" w:sz="4" w:space="0" w:color="666666"/>
+              <w:right w:val="single" w:sz="4" w:space="0" w:color="666666"/>
+            </w:tcBorders>
+            <w:shd w:val="clear" w:color="000000" w:fill="FFFFFF"/>
+            <w:tcMar>
+              <w:left w:w="108" w:type="dxa"/>
+              <w:right w:w="108" w:type="dxa"/>
+            </w:tcMar>
+            <w:vAlign w:val="center"/>
+          </w:tcPr>
+          <w:p>
+            <w:pPr>
+              <w:spacing w:after="0" w:line="240" w:lineRule="auto"/>
+              <w:rPr>
+                <w:rFonts w:ascii="Calibri" w:eastAsia="Calibri" w:hAnsi="Calibri" w:cs="Calibri"/>
+              </w:rPr>
+            </w:pPr>
+            <w:r>
+              <w:rPr>
+                <w:rFonts w:ascii="Calibri" w:eastAsia="Calibri" w:hAnsi="Calibri" w:cs="Calibri"/>
+                <w:sz w:val="18"/>
+              </w:rPr>
+              <w:t>So they can make necessary amendments/correct mistakes</w:t>
+            </w:r>
+          </w:p>
+        </w:tc>
+        <w:tc>
+          <w:tcPr>
+            <w:tcW w:w="1960" w:type="dxa"/>
+            <w:tcBorders>
+              <w:top w:val="single" w:sz="4" w:space="0" w:color="666666"/>
+              <w:left w:val="single" w:sz="4" w:space="0" w:color="666666"/>
+              <w:bottom w:val="single" w:sz="4" w:space="0" w:color="666666"/>
+              <w:right w:val="single" w:sz="4" w:space="0" w:color="666666"/>
+            </w:tcBorders>
+            <w:shd w:val="clear" w:color="000000" w:fill="FFFFFF"/>
+            <w:tcMar>
+              <w:left w:w="108" w:type="dxa"/>
+              <w:right w:w="108" w:type="dxa"/>
+            </w:tcMar>
+            <w:vAlign w:val="center"/>
+          </w:tcPr>
+          <w:p>
+            <w:pPr>
+              <w:spacing w:after="0" w:line="240" w:lineRule="auto"/>
+              <w:rPr>
+                <w:rFonts w:ascii="Calibri" w:eastAsia="Calibri" w:hAnsi="Calibri" w:cs="Calibri"/>
+              </w:rPr>
+            </w:pPr>
+            <w:r>
+              <w:rPr>
+                <w:rFonts w:ascii="Calibri" w:eastAsia="Calibri" w:hAnsi="Calibri" w:cs="Calibri"/>
+                <w:sz w:val="18"/>
+              </w:rPr>
+              <w:t>High</w:t>
+            </w:r>
+          </w:p>
+        </w:tc>
+        <w:tc>
+          <w:tcPr>
+            <w:tcW w:w="1947" w:type="dxa"/>
+            <w:tcBorders>
+              <w:top w:val="single" w:sz="4" w:space="0" w:color="666666"/>
+              <w:left w:val="single" w:sz="4" w:space="0" w:color="666666"/>
+              <w:bottom w:val="single" w:sz="4" w:space="0" w:color="666666"/>
+              <w:right w:val="single" w:sz="4" w:space="0" w:color="666666"/>
+            </w:tcBorders>
+            <w:shd w:val="clear" w:color="000000" w:fill="FFFFFF"/>
+            <w:tcMar>
+              <w:left w:w="108" w:type="dxa"/>
+              <w:right w:w="108" w:type="dxa"/>
+            </w:tcMar>
+            <w:vAlign w:val="center"/>
+          </w:tcPr>
+          <w:p>
+            <w:pPr>
+              <w:spacing w:after="0" w:line="240" w:lineRule="auto"/>
+              <w:rPr>
+                <w:rFonts w:ascii="Calibri" w:eastAsia="Calibri" w:hAnsi="Calibri" w:cs="Calibri"/>
+              </w:rPr>
+            </w:pPr>
+            <w:r>
+              <w:rPr>
+                <w:rFonts w:ascii="Calibri" w:eastAsia="Calibri" w:hAnsi="Calibri" w:cs="Calibri"/>
+                <w:sz w:val="18"/>
+                <w:szCs w:val="18"/>
+              </w:rPr>
+              <w:t>Done</w:t>
+            </w:r>
+          </w:p>
+        </w:tc>
+      </w:tr>
+      <w:tr>
+        <w:tc>
+          <w:tcPr>
+            <w:tcW w:w="1927" w:type="dxa"/>
+            <w:tcBorders>
+              <w:top w:val="single" w:sz="4" w:space="0" w:color="666666"/>
+              <w:left w:val="single" w:sz="4" w:space="0" w:color="666666"/>
+              <w:bottom w:val="single" w:sz="4" w:space="0" w:color="666666"/>
+              <w:right w:val="single" w:sz="4" w:space="0" w:color="666666"/>
+            </w:tcBorders>
+            <w:shd w:val="clear" w:color="000000" w:fill="FFFFFF"/>
+            <w:tcMar>
+              <w:left w:w="108" w:type="dxa"/>
+              <w:right w:w="108" w:type="dxa"/>
+            </w:tcMar>
+            <w:vAlign w:val="center"/>
+          </w:tcPr>
+          <w:p>
+            <w:pPr>
+              <w:spacing w:after="0" w:line="240" w:lineRule="auto"/>
+              <w:rPr>
+                <w:rFonts w:ascii="Calibri" w:eastAsia="Calibri" w:hAnsi="Calibri" w:cs="Calibri"/>
+              </w:rPr>
+            </w:pPr>
+            <w:r>
+              <w:rPr>
+                <w:rFonts w:ascii="Calibri" w:eastAsia="Calibri" w:hAnsi="Calibri" w:cs="Calibri"/>
+                <w:sz w:val="18"/>
+              </w:rPr>
+              <w:t>Manager</w:t>
+            </w:r>
+          </w:p>
+        </w:tc>
+        <w:tc>
+          <w:tcPr>
+            <w:tcW w:w="2194" w:type="dxa"/>
+            <w:tcBorders>
+              <w:top w:val="single" w:sz="4" w:space="0" w:color="666666"/>
+              <w:left w:val="single" w:sz="4" w:space="0" w:color="666666"/>
+              <w:bottom w:val="single" w:sz="4" w:space="0" w:color="666666"/>
+              <w:right w:val="single" w:sz="4" w:space="0" w:color="666666"/>
+            </w:tcBorders>
+            <w:shd w:val="clear" w:color="000000" w:fill="FFFFFF"/>
+            <w:tcMar>
+              <w:left w:w="108" w:type="dxa"/>
+              <w:right w:w="108" w:type="dxa"/>
+            </w:tcMar>
+            <w:vAlign w:val="center"/>
+          </w:tcPr>
+          <w:p>
+            <w:pPr>
+              <w:spacing w:after="0" w:line="240" w:lineRule="auto"/>
+              <w:rPr>
+                <w:rFonts w:ascii="Calibri" w:eastAsia="Calibri" w:hAnsi="Calibri" w:cs="Calibri"/>
+              </w:rPr>
+            </w:pPr>
+            <w:r>
+              <w:rPr>
+                <w:rFonts w:ascii="Calibri" w:eastAsia="Calibri" w:hAnsi="Calibri" w:cs="Calibri"/>
+                <w:sz w:val="18"/>
+              </w:rPr>
+              <w:t>Delete Admin</w:t>
+            </w:r>
+          </w:p>
+        </w:tc>
+        <w:tc>
+          <w:tcPr>
+            <w:tcW w:w="2194" w:type="dxa"/>
+            <w:tcBorders>
+              <w:top w:val="single" w:sz="4" w:space="0" w:color="666666"/>
+              <w:left w:val="single" w:sz="4" w:space="0" w:color="666666"/>
+              <w:bottom w:val="single" w:sz="4" w:space="0" w:color="666666"/>
+              <w:right w:val="single" w:sz="4" w:space="0" w:color="666666"/>
+            </w:tcBorders>
+            <w:shd w:val="clear" w:color="000000" w:fill="FFFFFF"/>
+            <w:tcMar>
+              <w:left w:w="108" w:type="dxa"/>
+              <w:right w:w="108" w:type="dxa"/>
+            </w:tcMar>
+            <w:vAlign w:val="center"/>
+          </w:tcPr>
+          <w:p>
+            <w:pPr>
+              <w:spacing w:after="0" w:line="240" w:lineRule="auto"/>
+              <w:rPr>
+                <w:rFonts w:ascii="Calibri" w:eastAsia="Calibri" w:hAnsi="Calibri" w:cs="Calibri"/>
+              </w:rPr>
+            </w:pPr>
+            <w:r>
+              <w:rPr>
+                <w:rFonts w:ascii="Calibri" w:eastAsia="Calibri" w:hAnsi="Calibri" w:cs="Calibri"/>
+                <w:sz w:val="18"/>
+              </w:rPr>
+              <w:t>So they can remove staff who are no longer employed</w:t>
+            </w:r>
+          </w:p>
+        </w:tc>
+        <w:tc>
+          <w:tcPr>
+            <w:tcW w:w="1960" w:type="dxa"/>
+            <w:tcBorders>
+              <w:top w:val="single" w:sz="4" w:space="0" w:color="666666"/>
+              <w:left w:val="single" w:sz="4" w:space="0" w:color="666666"/>
+              <w:bottom w:val="single" w:sz="4" w:space="0" w:color="666666"/>
+              <w:right w:val="single" w:sz="4" w:space="0" w:color="666666"/>
+            </w:tcBorders>
+            <w:shd w:val="clear" w:color="000000" w:fill="FFFFFF"/>
+            <w:tcMar>
+              <w:left w:w="108" w:type="dxa"/>
+              <w:right w:w="108" w:type="dxa"/>
+            </w:tcMar>
+            <w:vAlign w:val="center"/>
+          </w:tcPr>
+          <w:p>
+            <w:pPr>
+              <w:spacing w:after="0" w:line="240" w:lineRule="auto"/>
+              <w:rPr>
+                <w:rFonts w:ascii="Calibri" w:eastAsia="Calibri" w:hAnsi="Calibri" w:cs="Calibri"/>
+              </w:rPr>
+            </w:pPr>
+            <w:r>
+              <w:rPr>
+                <w:rFonts w:ascii="Calibri" w:eastAsia="Calibri" w:hAnsi="Calibri" w:cs="Calibri"/>
+                <w:sz w:val="18"/>
+              </w:rPr>
+              <w:t>High</w:t>
+            </w:r>
+          </w:p>
+        </w:tc>
+        <w:tc>
+          <w:tcPr>
+            <w:tcW w:w="1947" w:type="dxa"/>
+            <w:tcBorders>
+              <w:top w:val="single" w:sz="4" w:space="0" w:color="666666"/>
+              <w:left w:val="single" w:sz="4" w:space="0" w:color="666666"/>
+              <w:bottom w:val="single" w:sz="4" w:space="0" w:color="666666"/>
+              <w:right w:val="single" w:sz="4" w:space="0" w:color="666666"/>
+            </w:tcBorders>
+            <w:shd w:val="clear" w:color="000000" w:fill="FFFFFF"/>
+            <w:tcMar>
+              <w:left w:w="108" w:type="dxa"/>
+              <w:right w:w="108" w:type="dxa"/>
+            </w:tcMar>
+            <w:vAlign w:val="center"/>
+          </w:tcPr>
+          <w:p>
+            <w:pPr>
+              <w:spacing w:after="0" w:line="240" w:lineRule="auto"/>
+              <w:rPr>
+                <w:rFonts w:ascii="Calibri" w:eastAsia="Calibri" w:hAnsi="Calibri" w:cs="Calibri"/>
+              </w:rPr>
+            </w:pPr>
+            <w:r>
+              <w:rPr>
+                <w:rFonts w:ascii="Calibri" w:eastAsia="Calibri" w:hAnsi="Calibri" w:cs="Calibri"/>
+                <w:sz w:val="18"/>
+                <w:szCs w:val="18"/>
+              </w:rPr>
+              <w:t>Done</w:t>
+            </w:r>
+          </w:p>
+        </w:tc>
+      </w:tr>
+      <w:tr>
+        <w:tc>
+          <w:tcPr>
+            <w:tcW w:w="1927" w:type="dxa"/>
+            <w:tcBorders>
+              <w:top w:val="single" w:sz="4" w:space="0" w:color="666666"/>
+              <w:left w:val="single" w:sz="4" w:space="0" w:color="666666"/>
+              <w:bottom w:val="single" w:sz="4" w:space="0" w:color="666666"/>
+              <w:right w:val="single" w:sz="4" w:space="0" w:color="666666"/>
+            </w:tcBorders>
+            <w:shd w:val="clear" w:color="000000" w:fill="FFFFFF"/>
+            <w:tcMar>
+              <w:left w:w="108" w:type="dxa"/>
+              <w:right w:w="108" w:type="dxa"/>
+            </w:tcMar>
+            <w:vAlign w:val="center"/>
+          </w:tcPr>
+          <w:p>
+            <w:pPr>
+              <w:spacing w:after="0" w:line="240" w:lineRule="auto"/>
+              <w:rPr>
+                <w:rFonts w:ascii="Calibri" w:eastAsia="Calibri" w:hAnsi="Calibri" w:cs="Calibri"/>
+              </w:rPr>
+            </w:pPr>
+            <w:r>
+              <w:rPr>
+                <w:rFonts w:ascii="Calibri" w:eastAsia="Calibri" w:hAnsi="Calibri" w:cs="Calibri"/>
+                <w:sz w:val="18"/>
+              </w:rPr>
+              <w:t>Manager</w:t>
+            </w:r>
+          </w:p>
+        </w:tc>
+        <w:tc>
+          <w:tcPr>
+            <w:tcW w:w="2194" w:type="dxa"/>
+            <w:tcBorders>
+              <w:top w:val="single" w:sz="4" w:space="0" w:color="666666"/>
+              <w:left w:val="single" w:sz="4" w:space="0" w:color="666666"/>
+              <w:bottom w:val="single" w:sz="4" w:space="0" w:color="666666"/>
+              <w:right w:val="single" w:sz="4" w:space="0" w:color="666666"/>
+            </w:tcBorders>
+            <w:shd w:val="clear" w:color="000000" w:fill="FFFFFF"/>
+            <w:tcMar>
+              <w:left w:w="108" w:type="dxa"/>
+              <w:right w:w="108" w:type="dxa"/>
+            </w:tcMar>
+            <w:vAlign w:val="center"/>
+          </w:tcPr>
+          <w:p>
+            <w:pPr>
+              <w:spacing w:after="0" w:line="240" w:lineRule="auto"/>
+              <w:rPr>
+                <w:rFonts w:ascii="Calibri" w:eastAsia="Calibri" w:hAnsi="Calibri" w:cs="Calibri"/>
+              </w:rPr>
+            </w:pPr>
+            <w:r>
+              <w:rPr>
+                <w:rFonts w:ascii="Calibri" w:eastAsia="Calibri" w:hAnsi="Calibri" w:cs="Calibri"/>
+                <w:sz w:val="18"/>
+              </w:rPr>
+              <w:t>View Cinema details</w:t>
+            </w:r>
+          </w:p>
+        </w:tc>
+        <w:tc>
+          <w:tcPr>
+            <w:tcW w:w="2194" w:type="dxa"/>
+            <w:tcBorders>
+              <w:top w:val="single" w:sz="4" w:space="0" w:color="666666"/>
+              <w:left w:val="single" w:sz="4" w:space="0" w:color="666666"/>
+              <w:bottom w:val="single" w:sz="4" w:space="0" w:color="666666"/>
+              <w:right w:val="single" w:sz="4" w:space="0" w:color="666666"/>
+            </w:tcBorders>
+            <w:shd w:val="clear" w:color="000000" w:fill="FFFFFF"/>
+            <w:tcMar>
+              <w:left w:w="108" w:type="dxa"/>
+              <w:right w:w="108" w:type="dxa"/>
+            </w:tcMar>
+            <w:vAlign w:val="center"/>
+          </w:tcPr>
+          <w:p>
+            <w:pPr>
+              <w:spacing w:after="0" w:line="240" w:lineRule="auto"/>
+              <w:rPr>
+                <w:rFonts w:ascii="Calibri" w:eastAsia="Calibri" w:hAnsi="Calibri" w:cs="Calibri"/>
+              </w:rPr>
+            </w:pPr>
+            <w:r>
+              <w:rPr>
+                <w:rFonts w:ascii="Calibri" w:eastAsia="Calibri" w:hAnsi="Calibri" w:cs="Calibri"/>
+                <w:sz w:val="18"/>
+              </w:rPr>
+              <w:t xml:space="preserve">So they can identify what values are stored about a cinema they might need </w:t>
+            </w:r>
+            <w:r>
+              <w:rPr>
+                <w:rFonts w:ascii="Calibri" w:eastAsia="Calibri" w:hAnsi="Calibri" w:cs="Calibri"/>
+                <w:sz w:val="18"/>
+              </w:rPr>
+              <w:lastRenderedPageBreak/>
+              <w:t>to edit</w:t>
+            </w:r>
+          </w:p>
+        </w:tc>
+        <w:tc>
+          <w:tcPr>
+            <w:tcW w:w="1960" w:type="dxa"/>
+            <w:tcBorders>
+              <w:top w:val="single" w:sz="4" w:space="0" w:color="666666"/>
+              <w:left w:val="single" w:sz="4" w:space="0" w:color="666666"/>
+              <w:bottom w:val="single" w:sz="4" w:space="0" w:color="666666"/>
+              <w:right w:val="single" w:sz="4" w:space="0" w:color="666666"/>
+            </w:tcBorders>
+            <w:shd w:val="clear" w:color="000000" w:fill="FFFFFF"/>
+            <w:tcMar>
+              <w:left w:w="108" w:type="dxa"/>
+              <w:right w:w="108" w:type="dxa"/>
+            </w:tcMar>
+            <w:vAlign w:val="center"/>
+          </w:tcPr>
+          <w:p>
+            <w:pPr>
+              <w:spacing w:after="0" w:line="240" w:lineRule="auto"/>
+              <w:rPr>
+                <w:rFonts w:ascii="Calibri" w:eastAsia="Calibri" w:hAnsi="Calibri" w:cs="Calibri"/>
+              </w:rPr>
+            </w:pPr>
+            <w:r>
+              <w:rPr>
+                <w:rFonts w:ascii="Calibri" w:eastAsia="Calibri" w:hAnsi="Calibri" w:cs="Calibri"/>
+                <w:sz w:val="18"/>
+              </w:rPr>
+              <w:lastRenderedPageBreak/>
+              <w:t>High</w:t>
+            </w:r>
+          </w:p>
+        </w:tc>
+        <w:tc>
+          <w:tcPr>
+            <w:tcW w:w="1947" w:type="dxa"/>
+            <w:tcBorders>
+              <w:top w:val="single" w:sz="4" w:space="0" w:color="666666"/>
+              <w:left w:val="single" w:sz="4" w:space="0" w:color="666666"/>
+              <w:bottom w:val="single" w:sz="4" w:space="0" w:color="666666"/>
+              <w:right w:val="single" w:sz="4" w:space="0" w:color="666666"/>
+            </w:tcBorders>
+            <w:shd w:val="clear" w:color="000000" w:fill="FFFFFF"/>
+            <w:tcMar>
+              <w:left w:w="108" w:type="dxa"/>
+              <w:right w:w="108" w:type="dxa"/>
+            </w:tcMar>
+            <w:vAlign w:val="center"/>
+          </w:tcPr>
+          <w:p>
+            <w:pPr>
+              <w:spacing w:after="0" w:line="240" w:lineRule="auto"/>
+              <w:rPr>
+                <w:rFonts w:ascii="Calibri" w:eastAsia="Calibri" w:hAnsi="Calibri" w:cs="Calibri"/>
+              </w:rPr>
+            </w:pPr>
+            <w:r>
+              <w:rPr>
+                <w:rFonts w:ascii="Calibri" w:eastAsia="Calibri" w:hAnsi="Calibri" w:cs="Calibri"/>
+                <w:sz w:val="18"/>
+                <w:szCs w:val="18"/>
+              </w:rPr>
+              <w:t>Done</w:t>
+            </w:r>
+          </w:p>
+        </w:tc>
+      </w:tr>
+      <w:tr>
+        <w:tc>
+          <w:tcPr>
+            <w:tcW w:w="1927" w:type="dxa"/>
+            <w:tcBorders>
+              <w:top w:val="single" w:sz="4" w:space="0" w:color="666666"/>
+              <w:left w:val="single" w:sz="4" w:space="0" w:color="666666"/>
+              <w:bottom w:val="single" w:sz="4" w:space="0" w:color="666666"/>
+              <w:right w:val="single" w:sz="4" w:space="0" w:color="666666"/>
+            </w:tcBorders>
+            <w:shd w:val="clear" w:color="000000" w:fill="FFFFFF"/>
+            <w:tcMar>
+              <w:left w:w="108" w:type="dxa"/>
+              <w:right w:w="108" w:type="dxa"/>
+            </w:tcMar>
+            <w:vAlign w:val="center"/>
+          </w:tcPr>
+          <w:p>
+            <w:pPr>
+              <w:spacing w:after="0" w:line="240" w:lineRule="auto"/>
+              <w:rPr>
+                <w:rFonts w:ascii="Calibri" w:eastAsia="Calibri" w:hAnsi="Calibri" w:cs="Calibri"/>
+              </w:rPr>
+            </w:pPr>
+            <w:r>
+              <w:rPr>
+                <w:rFonts w:ascii="Calibri" w:eastAsia="Calibri" w:hAnsi="Calibri" w:cs="Calibri"/>
+                <w:sz w:val="18"/>
+              </w:rPr>
+              <w:t>Manager</w:t>
+            </w:r>
+          </w:p>
+        </w:tc>
+        <w:tc>
+          <w:tcPr>
+            <w:tcW w:w="2194" w:type="dxa"/>
+            <w:tcBorders>
+              <w:top w:val="single" w:sz="4" w:space="0" w:color="666666"/>
+              <w:left w:val="single" w:sz="4" w:space="0" w:color="666666"/>
+              <w:bottom w:val="single" w:sz="4" w:space="0" w:color="666666"/>
+              <w:right w:val="single" w:sz="4" w:space="0" w:color="666666"/>
+            </w:tcBorders>
+            <w:shd w:val="clear" w:color="000000" w:fill="FFFFFF"/>
+            <w:tcMar>
+              <w:left w:w="108" w:type="dxa"/>
+              <w:right w:w="108" w:type="dxa"/>
+            </w:tcMar>
+            <w:vAlign w:val="center"/>
+          </w:tcPr>
+          <w:p>
+            <w:pPr>
+              <w:spacing w:after="0" w:line="240" w:lineRule="auto"/>
+              <w:rPr>
+                <w:rFonts w:ascii="Calibri" w:eastAsia="Calibri" w:hAnsi="Calibri" w:cs="Calibri"/>
+              </w:rPr>
+            </w:pPr>
+            <w:r>
+              <w:rPr>
+                <w:rFonts w:ascii="Calibri" w:eastAsia="Calibri" w:hAnsi="Calibri" w:cs="Calibri"/>
+                <w:sz w:val="18"/>
+              </w:rPr>
+              <w:t>Add new Cinema</w:t>
+            </w:r>
+          </w:p>
+        </w:tc>
+        <w:tc>
+          <w:tcPr>
+            <w:tcW w:w="2194" w:type="dxa"/>
+            <w:tcBorders>
+              <w:top w:val="single" w:sz="4" w:space="0" w:color="666666"/>
+              <w:left w:val="single" w:sz="4" w:space="0" w:color="666666"/>
+              <w:bottom w:val="single" w:sz="4" w:space="0" w:color="666666"/>
+              <w:right w:val="single" w:sz="4" w:space="0" w:color="666666"/>
+            </w:tcBorders>
+            <w:shd w:val="clear" w:color="000000" w:fill="FFFFFF"/>
+            <w:tcMar>
+              <w:left w:w="108" w:type="dxa"/>
+              <w:right w:w="108" w:type="dxa"/>
+            </w:tcMar>
+            <w:vAlign w:val="center"/>
+          </w:tcPr>
+          <w:p>
+            <w:pPr>
+              <w:spacing w:after="0" w:line="240" w:lineRule="auto"/>
+              <w:rPr>
+                <w:rFonts w:ascii="Calibri" w:eastAsia="Calibri" w:hAnsi="Calibri" w:cs="Calibri"/>
+              </w:rPr>
+            </w:pPr>
+            <w:r>
+              <w:rPr>
+                <w:rFonts w:ascii="Calibri" w:eastAsia="Calibri" w:hAnsi="Calibri" w:cs="Calibri"/>
+                <w:sz w:val="18"/>
+              </w:rPr>
+              <w:t>So they can add any Cinemas should Horizon expand their business</w:t>
+            </w:r>
+          </w:p>
+        </w:tc>
+        <w:tc>
+          <w:tcPr>
+            <w:tcW w:w="1960" w:type="dxa"/>
+            <w:tcBorders>
+              <w:top w:val="single" w:sz="4" w:space="0" w:color="666666"/>
+              <w:left w:val="single" w:sz="4" w:space="0" w:color="666666"/>
+              <w:bottom w:val="single" w:sz="4" w:space="0" w:color="666666"/>
+              <w:right w:val="single" w:sz="4" w:space="0" w:color="666666"/>
+            </w:tcBorders>
+            <w:shd w:val="clear" w:color="000000" w:fill="FFFFFF"/>
+            <w:tcMar>
+              <w:left w:w="108" w:type="dxa"/>
+              <w:right w:w="108" w:type="dxa"/>
+            </w:tcMar>
+            <w:vAlign w:val="center"/>
+          </w:tcPr>
+          <w:p>
+            <w:pPr>
+              <w:spacing w:after="0" w:line="240" w:lineRule="auto"/>
+              <w:rPr>
+                <w:rFonts w:ascii="Calibri" w:eastAsia="Calibri" w:hAnsi="Calibri" w:cs="Calibri"/>
+              </w:rPr>
+            </w:pPr>
+            <w:r>
+              <w:rPr>
+                <w:rFonts w:ascii="Calibri" w:eastAsia="Calibri" w:hAnsi="Calibri" w:cs="Calibri"/>
+                <w:sz w:val="18"/>
+              </w:rPr>
+              <w:t>High</w:t>
+            </w:r>
+          </w:p>
+        </w:tc>
+        <w:tc>
+          <w:tcPr>
+            <w:tcW w:w="1947" w:type="dxa"/>
+            <w:tcBorders>
+              <w:top w:val="single" w:sz="4" w:space="0" w:color="666666"/>
+              <w:left w:val="single" w:sz="4" w:space="0" w:color="666666"/>
+              <w:bottom w:val="single" w:sz="4" w:space="0" w:color="666666"/>
+              <w:right w:val="single" w:sz="4" w:space="0" w:color="666666"/>
+            </w:tcBorders>
+            <w:shd w:val="clear" w:color="000000" w:fill="FFFFFF"/>
+            <w:tcMar>
+              <w:left w:w="108" w:type="dxa"/>
+              <w:right w:w="108" w:type="dxa"/>
+            </w:tcMar>
+            <w:vAlign w:val="center"/>
+          </w:tcPr>
+          <w:p>
+            <w:pPr>
+              <w:spacing w:after="0" w:line="240" w:lineRule="auto"/>
+              <w:rPr>
+                <w:rFonts w:ascii="Calibri" w:eastAsia="Calibri" w:hAnsi="Calibri" w:cs="Calibri"/>
+              </w:rPr>
+            </w:pPr>
+            <w:r>
+              <w:rPr>
+                <w:rFonts w:ascii="Calibri" w:eastAsia="Calibri" w:hAnsi="Calibri" w:cs="Calibri"/>
+                <w:sz w:val="18"/>
+                <w:szCs w:val="18"/>
+              </w:rPr>
+              <w:t>Done</w:t>
+            </w:r>
+          </w:p>
+        </w:tc>
+      </w:tr>
+      <w:tr>
+        <w:tc>
+          <w:tcPr>
+            <w:tcW w:w="1927" w:type="dxa"/>
+            <w:tcBorders>
+              <w:top w:val="single" w:sz="4" w:space="0" w:color="666666"/>
+              <w:left w:val="single" w:sz="4" w:space="0" w:color="666666"/>
+              <w:bottom w:val="single" w:sz="4" w:space="0" w:color="666666"/>
+              <w:right w:val="single" w:sz="4" w:space="0" w:color="666666"/>
+            </w:tcBorders>
+            <w:shd w:val="clear" w:color="000000" w:fill="FFFFFF"/>
+            <w:tcMar>
+              <w:left w:w="108" w:type="dxa"/>
+              <w:right w:w="108" w:type="dxa"/>
+            </w:tcMar>
+            <w:vAlign w:val="center"/>
+          </w:tcPr>
+          <w:p>
+            <w:pPr>
+              <w:spacing w:after="0" w:line="240" w:lineRule="auto"/>
+              <w:rPr>
+                <w:rFonts w:ascii="Calibri" w:eastAsia="Calibri" w:hAnsi="Calibri" w:cs="Calibri"/>
+              </w:rPr>
+            </w:pPr>
+            <w:r>
+              <w:rPr>
+                <w:rFonts w:ascii="Calibri" w:eastAsia="Calibri" w:hAnsi="Calibri" w:cs="Calibri"/>
+                <w:sz w:val="18"/>
+              </w:rPr>
+              <w:t>Manager</w:t>
+            </w:r>
+          </w:p>
+        </w:tc>
+        <w:tc>
+          <w:tcPr>
+            <w:tcW w:w="2194" w:type="dxa"/>
+            <w:tcBorders>
+              <w:top w:val="single" w:sz="4" w:space="0" w:color="666666"/>
+              <w:left w:val="single" w:sz="4" w:space="0" w:color="666666"/>
+              <w:bottom w:val="single" w:sz="4" w:space="0" w:color="666666"/>
+              <w:right w:val="single" w:sz="4" w:space="0" w:color="666666"/>
+            </w:tcBorders>
+            <w:shd w:val="clear" w:color="000000" w:fill="FFFFFF"/>
+            <w:tcMar>
+              <w:left w:w="108" w:type="dxa"/>
+              <w:right w:w="108" w:type="dxa"/>
+            </w:tcMar>
+            <w:vAlign w:val="center"/>
+          </w:tcPr>
+          <w:p>
+            <w:pPr>
+              <w:spacing w:after="0" w:line="240" w:lineRule="auto"/>
+              <w:rPr>
+                <w:rFonts w:ascii="Calibri" w:eastAsia="Calibri" w:hAnsi="Calibri" w:cs="Calibri"/>
+              </w:rPr>
+            </w:pPr>
+            <w:r>
+              <w:rPr>
+                <w:rFonts w:ascii="Calibri" w:eastAsia="Calibri" w:hAnsi="Calibri" w:cs="Calibri"/>
+                <w:sz w:val="18"/>
+              </w:rPr>
+              <w:t>Add new City</w:t>
+            </w:r>
+          </w:p>
+        </w:tc>
+        <w:tc>
+          <w:tcPr>
+            <w:tcW w:w="2194" w:type="dxa"/>
+            <w:tcBorders>
+              <w:top w:val="single" w:sz="4" w:space="0" w:color="666666"/>
+              <w:left w:val="single" w:sz="4" w:space="0" w:color="666666"/>
+              <w:bottom w:val="single" w:sz="4" w:space="0" w:color="666666"/>
+              <w:right w:val="single" w:sz="4" w:space="0" w:color="666666"/>
+            </w:tcBorders>
+            <w:shd w:val="clear" w:color="000000" w:fill="FFFFFF"/>
+            <w:tcMar>
+              <w:left w:w="108" w:type="dxa"/>
+              <w:right w:w="108" w:type="dxa"/>
+            </w:tcMar>
+            <w:vAlign w:val="center"/>
+          </w:tcPr>
+          <w:p>
+            <w:pPr>
+              <w:spacing w:after="0" w:line="240" w:lineRule="auto"/>
+              <w:rPr>
+                <w:rFonts w:ascii="Calibri" w:eastAsia="Calibri" w:hAnsi="Calibri" w:cs="Calibri"/>
+              </w:rPr>
+            </w:pPr>
+            <w:r>
+              <w:rPr>
+                <w:rFonts w:ascii="Calibri" w:eastAsia="Calibri" w:hAnsi="Calibri" w:cs="Calibri"/>
+                <w:sz w:val="18"/>
+              </w:rPr>
+              <w:t>So they can add the city that any new cinemas might be in, including the new cities Cinema rates</w:t>
+            </w:r>
+          </w:p>
+        </w:tc>
+        <w:tc>
+          <w:tcPr>
+            <w:tcW w:w="1960" w:type="dxa"/>
+            <w:tcBorders>
+              <w:top w:val="single" w:sz="4" w:space="0" w:color="666666"/>
+              <w:left w:val="single" w:sz="4" w:space="0" w:color="666666"/>
+              <w:bottom w:val="single" w:sz="4" w:space="0" w:color="666666"/>
+              <w:right w:val="single" w:sz="4" w:space="0" w:color="666666"/>
+            </w:tcBorders>
+            <w:shd w:val="clear" w:color="000000" w:fill="FFFFFF"/>
+            <w:tcMar>
+              <w:left w:w="108" w:type="dxa"/>
+              <w:right w:w="108" w:type="dxa"/>
+            </w:tcMar>
+            <w:vAlign w:val="center"/>
+          </w:tcPr>
+          <w:p>
+            <w:pPr>
+              <w:spacing w:after="0" w:line="240" w:lineRule="auto"/>
+              <w:rPr>
+                <w:rFonts w:ascii="Calibri" w:eastAsia="Calibri" w:hAnsi="Calibri" w:cs="Calibri"/>
+              </w:rPr>
+            </w:pPr>
+            <w:r>
+              <w:rPr>
+                <w:rFonts w:ascii="Calibri" w:eastAsia="Calibri" w:hAnsi="Calibri" w:cs="Calibri"/>
+                <w:sz w:val="18"/>
+              </w:rPr>
+              <w:t>High</w:t>
+            </w:r>
+          </w:p>
+        </w:tc>
+        <w:tc>
+          <w:tcPr>
+            <w:tcW w:w="1947" w:type="dxa"/>
+            <w:tcBorders>
+              <w:top w:val="single" w:sz="4" w:space="0" w:color="666666"/>
+              <w:left w:val="single" w:sz="4" w:space="0" w:color="666666"/>
+              <w:bottom w:val="single" w:sz="4" w:space="0" w:color="666666"/>
+              <w:right w:val="single" w:sz="4" w:space="0" w:color="666666"/>
+            </w:tcBorders>
+            <w:shd w:val="clear" w:color="000000" w:fill="FFFFFF"/>
+            <w:tcMar>
+              <w:left w:w="108" w:type="dxa"/>
+              <w:right w:w="108" w:type="dxa"/>
+            </w:tcMar>
+            <w:vAlign w:val="center"/>
+          </w:tcPr>
+          <w:p>
+            <w:pPr>
+              <w:spacing w:after="0" w:line="240" w:lineRule="auto"/>
+              <w:rPr>
+                <w:rFonts w:ascii="Calibri" w:eastAsia="Calibri" w:hAnsi="Calibri" w:cs="Calibri"/>
+              </w:rPr>
+            </w:pPr>
+            <w:r>
+              <w:rPr>
+                <w:rFonts w:ascii="Calibri" w:eastAsia="Calibri" w:hAnsi="Calibri" w:cs="Calibri"/>
+                <w:sz w:val="18"/>
+                <w:szCs w:val="18"/>
+              </w:rPr>
+              <w:t>Done</w:t>
+            </w:r>
+          </w:p>
+        </w:tc>
+      </w:tr>
+    </w:tbl>
+    <w:p>
+      <w:pPr>
+        <w:rPr>
+          <w:rFonts w:ascii="Calibri" w:eastAsia="Calibri" w:hAnsi="Calibri" w:cs="Calibri"/>
+          <w:sz w:val="18"/>
+        </w:rPr>
+      </w:pPr>
+    </w:p>
+    <w:p>
+      <w:pPr>
+        <w:rPr>
+          <w:rFonts w:ascii="Calibri" w:eastAsia="Calibri" w:hAnsi="Calibri" w:cs="Calibri"/>
+          <w:sz w:val="18"/>
+        </w:rPr>
+      </w:pPr>
+      <w:r>
+        <w:rPr>
+          <w:rFonts w:ascii="Calibri" w:eastAsia="Calibri" w:hAnsi="Calibri" w:cs="Calibri"/>
+          <w:sz w:val="18"/>
+        </w:rPr>
+        <w:t>Note: Booking Staff as User also involves Admin/Manager and Admin as User also involves Manager</w:t>
+      </w:r>
+    </w:p>
+    <w:p>
+      <w:pPr>
+        <w:jc w:val="center"/>
+        <w:rPr>
+          <w:rFonts w:ascii="Calibri" w:eastAsia="Calibri" w:hAnsi="Calibri" w:cs="Calibri"/>
+          <w:sz w:val="28"/>
+        </w:rPr>
+      </w:pPr>
     </w:p>
     <w:sectPr>
       <w:pgSz w:w="11906" w:h="16838"/>

</xml_diff>

<commit_message>
Converted to pdf and added to submission folder
</commit_message>
<xml_diff>
--- a/Agile Development Report/Joint Agile Development Report.docx
+++ b/Agile Development Report/Joint Agile Development Report.docx
@@ -119,14 +119,14 @@
           <w:rFonts w:ascii="Calibri" w:eastAsia="Calibri" w:hAnsi="Calibri" w:cs="Calibri"/>
           <w:sz w:val="28"/>
         </w:rPr>
-        <w:t xml:space="preserve">Arthur Milner –  </w:t>
+        <w:t>Arthur Milne</w:t>
       </w:r>
       <w:r>
         <w:rPr>
-          <w:sz w:val="28"/>
-          <w:szCs w:val="28"/>
-        </w:rPr>
-        <w:t>21035478</w:t>
+          <w:rFonts w:ascii="Calibri" w:eastAsia="Calibri" w:hAnsi="Calibri" w:cs="Calibri"/>
+          <w:sz w:val="28"/>
+        </w:rPr>
+        <w:t>r</w:t>
       </w:r>
     </w:p>
     <w:p>
@@ -142,7 +142,7 @@
           <w:rFonts w:ascii="Calibri" w:eastAsia="Calibri" w:hAnsi="Calibri" w:cs="Calibri"/>
           <w:sz w:val="28"/>
         </w:rPr>
-        <w:t xml:space="preserve">Joseph Cauvy-Foster –   </w:t>
+        <w:t>Joseph Cauvy-Foster</w:t>
       </w:r>
     </w:p>
     <w:p>
@@ -158,7 +158,7 @@
           <w:rFonts w:ascii="Calibri" w:eastAsia="Calibri" w:hAnsi="Calibri" w:cs="Calibri"/>
           <w:sz w:val="28"/>
         </w:rPr>
-        <w:t xml:space="preserve">Tommy Diclaudio –   </w:t>
+        <w:t>Tommy Diclaudio</w:t>
       </w:r>
     </w:p>
     <w:p>

</xml_diff>